<commit_message>
choose image field in v-card function
</commit_message>
<xml_diff>
--- a/Patholab/Python/Templates.docx
+++ b/Patholab/Python/Templates.docx
@@ -80,7 +80,7 @@
           </mc:Choice>
           <mc:Fallback>
             <w:pict>
-              <v:roundrect w14:anchorId="688AD635" id="Rounded Rectangle 1" o:spid="_x0000_s1026" style="position:absolute;margin-left:143.3pt;margin-top:74.1pt;width:308.75pt;height:172.25pt;z-index:-251657216;visibility:visible;mso-wrap-style:square;mso-width-percent:0;mso-height-percent:0;mso-wrap-distance-left:9pt;mso-wrap-distance-top:0;mso-wrap-distance-right:9pt;mso-wrap-distance-bottom:0;mso-position-horizontal:absolute;mso-position-horizontal-relative:text;mso-position-vertical:absolute;mso-position-vertical-relative:text;mso-width-percent:0;mso-height-percent:0;mso-width-relative:margin;mso-height-relative:margin;v-text-anchor:middle" arcsize="11481f" o:gfxdata="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" fillcolor="white [3212]" strokecolor="#0070c0" strokeweight="1.5pt">
+              <v:roundrect w14:anchorId="04F157A3" id="Rounded Rectangle 1" o:spid="_x0000_s1026" style="position:absolute;margin-left:143.3pt;margin-top:74.1pt;width:308.75pt;height:172.25pt;z-index:-251657216;visibility:visible;mso-wrap-style:square;mso-width-percent:0;mso-height-percent:0;mso-wrap-distance-left:9pt;mso-wrap-distance-top:0;mso-wrap-distance-right:9pt;mso-wrap-distance-bottom:0;mso-position-horizontal:absolute;mso-position-horizontal-relative:text;mso-position-vertical:absolute;mso-position-vertical-relative:text;mso-width-percent:0;mso-height-percent:0;mso-width-relative:margin;mso-height-relative:margin;v-text-anchor:middle" arcsize="11481f" o:gfxdata="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" fillcolor="white [3212]" strokecolor="#0070c0" strokeweight="1.5pt">
                 <v:stroke joinstyle="miter"/>
               </v:roundrect>
             </w:pict>
@@ -341,9 +341,553 @@
       <w:r>
         <w:t xml:space="preserve"> </w:t>
       </w:r>
+    </w:p>
+    <w:p/>
+    <w:p>
+      <w:pPr>
+        <w:rPr>
+          <w:b/>
+        </w:rPr>
+      </w:pPr>
+    </w:p>
+    <w:p>
+      <w:pPr>
+        <w:rPr>
+          <w:b/>
+        </w:rPr>
+      </w:pPr>
+    </w:p>
+    <w:p/>
+    <w:p/>
+    <w:p/>
+    <w:p/>
+    <w:p/>
+    <w:p>
+      <w:pPr>
+        <w:tabs>
+          <w:tab w:val="left" w:pos="9464"/>
+        </w:tabs>
+      </w:pPr>
+      <w:r>
+        <w:rPr>
+          <w:noProof/>
+        </w:rPr>
+        <mc:AlternateContent>
+          <mc:Choice Requires="wps">
+            <w:drawing>
+              <wp:anchor distT="0" distB="0" distL="114300" distR="114300" simplePos="0" relativeHeight="251667456" behindDoc="1" locked="0" layoutInCell="1" allowOverlap="1" wp14:anchorId="6F79F90C" wp14:editId="35543174">
+                <wp:simplePos x="0" y="0"/>
+                <wp:positionH relativeFrom="column">
+                  <wp:posOffset>4135083</wp:posOffset>
+                </wp:positionH>
+                <wp:positionV relativeFrom="paragraph">
+                  <wp:posOffset>48260</wp:posOffset>
+                </wp:positionV>
+                <wp:extent cx="1028700" cy="449580"/>
+                <wp:effectExtent l="0" t="0" r="19050" b="26670"/>
+                <wp:wrapNone/>
+                <wp:docPr id="15" name="Text Box 15"/>
+                <wp:cNvGraphicFramePr/>
+                <a:graphic xmlns:a="http://schemas.openxmlformats.org/drawingml/2006/main">
+                  <a:graphicData uri="http://schemas.microsoft.com/office/word/2010/wordprocessingShape">
+                    <wps:wsp>
+                      <wps:cNvSpPr txBox="1"/>
+                      <wps:spPr>
+                        <a:xfrm>
+                          <a:off x="0" y="0"/>
+                          <a:ext cx="1028700" cy="449580"/>
+                        </a:xfrm>
+                        <a:prstGeom prst="rect">
+                          <a:avLst/>
+                        </a:prstGeom>
+                        <a:solidFill>
+                          <a:schemeClr val="lt1"/>
+                        </a:solidFill>
+                        <a:ln w="6350">
+                          <a:solidFill>
+                            <a:schemeClr val="bg1"/>
+                          </a:solidFill>
+                        </a:ln>
+                        <a:effectLst/>
+                      </wps:spPr>
+                      <wps:style>
+                        <a:lnRef idx="0">
+                          <a:schemeClr val="accent1"/>
+                        </a:lnRef>
+                        <a:fillRef idx="0">
+                          <a:schemeClr val="accent1"/>
+                        </a:fillRef>
+                        <a:effectRef idx="0">
+                          <a:schemeClr val="accent1"/>
+                        </a:effectRef>
+                        <a:fontRef idx="minor">
+                          <a:schemeClr val="dk1"/>
+                        </a:fontRef>
+                      </wps:style>
+                      <wps:txbx>
+                        <w:txbxContent>
+                          <w:p>
+                            <w:pPr>
+                              <w:jc w:val="right"/>
+                              <w:rPr>
+                                <w:rFonts w:ascii="Bahnschrift" w:hAnsi="Bahnschrift"/>
+                                <w:b/>
+                                <w:color w:val="002060"/>
+                                <w:sz w:val="14"/>
+                              </w:rPr>
+                            </w:pPr>
+                            <w:r>
+                              <w:rPr>
+                                <w:rFonts w:ascii="Bahnschrift" w:hAnsi="Bahnschrift"/>
+                                <w:b/>
+                                <w:color w:val="002060"/>
+                                <w:sz w:val="14"/>
+                              </w:rPr>
+                              <w:t>I Got</w:t>
+                            </w:r>
+                            <w:r>
+                              <w:rPr>
+                                <w:rFonts w:ascii="Bahnschrift" w:hAnsi="Bahnschrift"/>
+                                <w:b/>
+                                <w:color w:val="002060"/>
+                                <w:sz w:val="14"/>
+                              </w:rPr>
+                              <w:br/>
+                              <w:t>My Covid</w:t>
+                            </w:r>
+                            <w:r>
+                              <w:rPr>
+                                <w:rFonts w:ascii="Bahnschrift" w:hAnsi="Bahnschrift"/>
+                                <w:b/>
+                                <w:color w:val="002060"/>
+                                <w:sz w:val="14"/>
+                              </w:rPr>
+                              <w:br/>
+                              <w:t>Vaccine</w:t>
+                            </w:r>
+                          </w:p>
+                        </w:txbxContent>
+                      </wps:txbx>
+                      <wps:bodyPr rot="0" spcFirstLastPara="0" vertOverflow="overflow" horzOverflow="overflow" vert="horz" wrap="square" lIns="91440" tIns="45720" rIns="91440" bIns="45720" numCol="1" spcCol="0" rtlCol="0" fromWordArt="0" anchor="t" anchorCtr="0" forceAA="0" compatLnSpc="1">
+                        <a:prstTxWarp prst="textNoShape">
+                          <a:avLst/>
+                        </a:prstTxWarp>
+                        <a:noAutofit/>
+                      </wps:bodyPr>
+                    </wps:wsp>
+                  </a:graphicData>
+                </a:graphic>
+                <wp14:sizeRelV relativeFrom="margin">
+                  <wp14:pctHeight>0</wp14:pctHeight>
+                </wp14:sizeRelV>
+              </wp:anchor>
+            </w:drawing>
+          </mc:Choice>
+          <mc:Fallback>
+            <w:pict>
+              <v:shapetype w14:anchorId="6F79F90C" id="_x0000_t202" coordsize="21600,21600" o:spt="202" path="m,l,21600r21600,l21600,xe">
+                <v:stroke joinstyle="miter"/>
+                <v:path gradientshapeok="t" o:connecttype="rect"/>
+              </v:shapetype>
+              <v:shape id="Text Box 15" o:spid="_x0000_s1027" type="#_x0000_t202" style="position:absolute;margin-left:325.6pt;margin-top:3.8pt;width:81pt;height:35.4pt;z-index:-251649024;visibility:visible;mso-wrap-style:square;mso-height-percent:0;mso-wrap-distance-left:9pt;mso-wrap-distance-top:0;mso-wrap-distance-right:9pt;mso-wrap-distance-bottom:0;mso-position-horizontal:absolute;mso-position-horizontal-relative:text;mso-position-vertical:absolute;mso-position-vertical-relative:text;mso-height-percent:0;mso-height-relative:margin;v-text-anchor:top" o:gfxdata="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" fillcolor="white [3201]" strokecolor="white [3212]" strokeweight=".5pt">
+                <v:textbox>
+                  <w:txbxContent>
+                    <w:p>
+                      <w:pPr>
+                        <w:jc w:val="right"/>
+                        <w:rPr>
+                          <w:rFonts w:ascii="Bahnschrift" w:hAnsi="Bahnschrift"/>
+                          <w:b/>
+                          <w:color w:val="002060"/>
+                          <w:sz w:val="14"/>
+                        </w:rPr>
+                      </w:pPr>
+                      <w:r>
+                        <w:rPr>
+                          <w:rFonts w:ascii="Bahnschrift" w:hAnsi="Bahnschrift"/>
+                          <w:b/>
+                          <w:color w:val="002060"/>
+                          <w:sz w:val="14"/>
+                        </w:rPr>
+                        <w:t>I Got</w:t>
+                      </w:r>
+                      <w:r>
+                        <w:rPr>
+                          <w:rFonts w:ascii="Bahnschrift" w:hAnsi="Bahnschrift"/>
+                          <w:b/>
+                          <w:color w:val="002060"/>
+                          <w:sz w:val="14"/>
+                        </w:rPr>
+                        <w:br/>
+                        <w:t>My Covid</w:t>
+                      </w:r>
+                      <w:r>
+                        <w:rPr>
+                          <w:rFonts w:ascii="Bahnschrift" w:hAnsi="Bahnschrift"/>
+                          <w:b/>
+                          <w:color w:val="002060"/>
+                          <w:sz w:val="14"/>
+                        </w:rPr>
+                        <w:br/>
+                        <w:t>Vaccine</w:t>
+                      </w:r>
+                    </w:p>
+                  </w:txbxContent>
+                </v:textbox>
+              </v:shape>
+            </w:pict>
+          </mc:Fallback>
+        </mc:AlternateContent>
+      </w:r>
+      <w:r>
+        <w:rPr>
+          <w:noProof/>
+        </w:rPr>
+        <w:drawing>
+          <wp:anchor distT="0" distB="0" distL="114300" distR="114300" simplePos="0" relativeHeight="251666432" behindDoc="0" locked="0" layoutInCell="1" allowOverlap="1" wp14:anchorId="6A05F5B7" wp14:editId="01B05CE7">
+            <wp:simplePos x="0" y="0"/>
+            <wp:positionH relativeFrom="column">
+              <wp:posOffset>5036820</wp:posOffset>
+            </wp:positionH>
+            <wp:positionV relativeFrom="paragraph">
+              <wp:posOffset>25363</wp:posOffset>
+            </wp:positionV>
+            <wp:extent cx="485775" cy="485775"/>
+            <wp:effectExtent l="0" t="0" r="9525" b="9525"/>
+            <wp:wrapNone/>
+            <wp:docPr id="14" name="Picture 14" descr="https://cdn-icons.flaticon.com/png/512/3567/premium/3567563.png?token=exp=1647623337~hmac=c69d03819f6e9267562729ff65ebcc20"/>
+            <wp:cNvGraphicFramePr>
+              <a:graphicFrameLocks xmlns:a="http://schemas.openxmlformats.org/drawingml/2006/main" noChangeAspect="1"/>
+            </wp:cNvGraphicFramePr>
+            <a:graphic xmlns:a="http://schemas.openxmlformats.org/drawingml/2006/main">
+              <a:graphicData uri="http://schemas.openxmlformats.org/drawingml/2006/picture">
+                <pic:pic xmlns:pic="http://schemas.openxmlformats.org/drawingml/2006/picture">
+                  <pic:nvPicPr>
+                    <pic:cNvPr id="0" name="Picture 3" descr="https://cdn-icons.flaticon.com/png/512/3567/premium/3567563.png?token=exp=1647623337~hmac=c69d03819f6e9267562729ff65ebcc20"/>
+                    <pic:cNvPicPr>
+                      <a:picLocks noChangeAspect="1" noChangeArrowheads="1"/>
+                    </pic:cNvPicPr>
+                  </pic:nvPicPr>
+                  <pic:blipFill>
+                    <a:blip r:embed="rId5" cstate="print">
+                      <a:extLst>
+                        <a:ext uri="{28A0092B-C50C-407E-A947-70E740481C1C}">
+                          <a14:useLocalDpi xmlns:a14="http://schemas.microsoft.com/office/drawing/2010/main" val="0"/>
+                        </a:ext>
+                      </a:extLst>
+                    </a:blip>
+                    <a:srcRect/>
+                    <a:stretch>
+                      <a:fillRect/>
+                    </a:stretch>
+                  </pic:blipFill>
+                  <pic:spPr bwMode="auto">
+                    <a:xfrm>
+                      <a:off x="0" y="0"/>
+                      <a:ext cx="485775" cy="485775"/>
+                    </a:xfrm>
+                    <a:prstGeom prst="rect">
+                      <a:avLst/>
+                    </a:prstGeom>
+                    <a:noFill/>
+                    <a:ln>
+                      <a:noFill/>
+                    </a:ln>
+                  </pic:spPr>
+                </pic:pic>
+              </a:graphicData>
+            </a:graphic>
+          </wp:anchor>
+        </w:drawing>
+      </w:r>
+    </w:p>
+    <w:p>
+      <w:pPr>
+        <w:tabs>
+          <w:tab w:val="left" w:pos="9464"/>
+        </w:tabs>
+      </w:pPr>
+    </w:p>
+    <w:p>
+      <w:pPr>
+        <w:tabs>
+          <w:tab w:val="left" w:pos="9464"/>
+        </w:tabs>
+      </w:pPr>
+    </w:p>
+    <w:p>
+      <w:pPr>
+        <w:tabs>
+          <w:tab w:val="left" w:pos="9464"/>
+        </w:tabs>
+      </w:pPr>
+    </w:p>
+    <w:p>
+      <w:pPr>
+        <w:tabs>
+          <w:tab w:val="left" w:pos="9464"/>
+        </w:tabs>
+      </w:pPr>
       <w:bookmarkStart w:id="0" w:name="_GoBack"/>
       <w:bookmarkEnd w:id="0"/>
     </w:p>
+    <w:p>
+      <w:pPr>
+        <w:tabs>
+          <w:tab w:val="left" w:pos="9464"/>
+        </w:tabs>
+      </w:pPr>
+      <w:r>
+        <w:rPr>
+          <w:noProof/>
+        </w:rPr>
+        <w:drawing>
+          <wp:anchor distT="0" distB="0" distL="114300" distR="114300" simplePos="0" relativeHeight="251665408" behindDoc="1" locked="0" layoutInCell="1" allowOverlap="1" wp14:anchorId="24D84202" wp14:editId="176906A5">
+            <wp:simplePos x="0" y="0"/>
+            <wp:positionH relativeFrom="margin">
+              <wp:posOffset>3644265</wp:posOffset>
+            </wp:positionH>
+            <wp:positionV relativeFrom="paragraph">
+              <wp:posOffset>278903</wp:posOffset>
+            </wp:positionV>
+            <wp:extent cx="205105" cy="205105"/>
+            <wp:effectExtent l="0" t="0" r="4445" b="4445"/>
+            <wp:wrapNone/>
+            <wp:docPr id="5" name="Picture 5" descr="https://cdn-icons.flaticon.com/png/512/3363/premium/3363947.png?token=exp=1647611333~hmac=c6df525028c68e065e3ad5cab79c8b22"/>
+            <wp:cNvGraphicFramePr>
+              <a:graphicFrameLocks xmlns:a="http://schemas.openxmlformats.org/drawingml/2006/main" noChangeAspect="1"/>
+            </wp:cNvGraphicFramePr>
+            <a:graphic xmlns:a="http://schemas.openxmlformats.org/drawingml/2006/main">
+              <a:graphicData uri="http://schemas.openxmlformats.org/drawingml/2006/picture">
+                <pic:pic xmlns:pic="http://schemas.openxmlformats.org/drawingml/2006/picture">
+                  <pic:nvPicPr>
+                    <pic:cNvPr id="0" name="Picture 1" descr="https://cdn-icons.flaticon.com/png/512/3363/premium/3363947.png?token=exp=1647611333~hmac=c6df525028c68e065e3ad5cab79c8b22"/>
+                    <pic:cNvPicPr>
+                      <a:picLocks noChangeAspect="1" noChangeArrowheads="1"/>
+                    </pic:cNvPicPr>
+                  </pic:nvPicPr>
+                  <pic:blipFill>
+                    <a:blip r:embed="rId6" cstate="print">
+                      <a:extLst>
+                        <a:ext uri="{28A0092B-C50C-407E-A947-70E740481C1C}">
+                          <a14:useLocalDpi xmlns:a14="http://schemas.microsoft.com/office/drawing/2010/main" val="0"/>
+                        </a:ext>
+                      </a:extLst>
+                    </a:blip>
+                    <a:srcRect/>
+                    <a:stretch>
+                      <a:fillRect/>
+                    </a:stretch>
+                  </pic:blipFill>
+                  <pic:spPr bwMode="auto">
+                    <a:xfrm>
+                      <a:off x="0" y="0"/>
+                      <a:ext cx="205105" cy="205105"/>
+                    </a:xfrm>
+                    <a:prstGeom prst="rect">
+                      <a:avLst/>
+                    </a:prstGeom>
+                    <a:noFill/>
+                    <a:ln>
+                      <a:noFill/>
+                    </a:ln>
+                  </pic:spPr>
+                </pic:pic>
+              </a:graphicData>
+            </a:graphic>
+            <wp14:sizeRelH relativeFrom="margin">
+              <wp14:pctWidth>0</wp14:pctWidth>
+            </wp14:sizeRelH>
+            <wp14:sizeRelV relativeFrom="margin">
+              <wp14:pctHeight>0</wp14:pctHeight>
+            </wp14:sizeRelV>
+          </wp:anchor>
+        </w:drawing>
+      </w:r>
+      <w:r>
+        <w:rPr>
+          <w:noProof/>
+        </w:rPr>
+        <mc:AlternateContent>
+          <mc:Choice Requires="wps">
+            <w:drawing>
+              <wp:anchor distT="0" distB="0" distL="114300" distR="114300" simplePos="0" relativeHeight="251664384" behindDoc="1" locked="0" layoutInCell="1" allowOverlap="1" wp14:anchorId="661C62F2" wp14:editId="6A0CD51F">
+                <wp:simplePos x="0" y="0"/>
+                <wp:positionH relativeFrom="column">
+                  <wp:posOffset>2727472</wp:posOffset>
+                </wp:positionH>
+                <wp:positionV relativeFrom="paragraph">
+                  <wp:posOffset>215265</wp:posOffset>
+                </wp:positionV>
+                <wp:extent cx="1213338" cy="334107"/>
+                <wp:effectExtent l="38100" t="57150" r="44450" b="66040"/>
+                <wp:wrapNone/>
+                <wp:docPr id="2" name="Rounded Rectangle 2"/>
+                <wp:cNvGraphicFramePr/>
+                <a:graphic xmlns:a="http://schemas.openxmlformats.org/drawingml/2006/main">
+                  <a:graphicData uri="http://schemas.microsoft.com/office/word/2010/wordprocessingShape">
+                    <wps:wsp>
+                      <wps:cNvSpPr/>
+                      <wps:spPr>
+                        <a:xfrm>
+                          <a:off x="0" y="0"/>
+                          <a:ext cx="1213338" cy="334107"/>
+                        </a:xfrm>
+                        <a:prstGeom prst="roundRect">
+                          <a:avLst/>
+                        </a:prstGeom>
+                        <a:solidFill>
+                          <a:srgbClr val="00B0F0"/>
+                        </a:solidFill>
+                        <a:ln w="28575">
+                          <a:solidFill>
+                            <a:srgbClr val="0070C0"/>
+                          </a:solidFill>
+                        </a:ln>
+                        <a:scene3d>
+                          <a:camera prst="orthographicFront"/>
+                          <a:lightRig rig="threePt" dir="t"/>
+                        </a:scene3d>
+                        <a:sp3d>
+                          <a:bevelT/>
+                        </a:sp3d>
+                      </wps:spPr>
+                      <wps:style>
+                        <a:lnRef idx="2">
+                          <a:schemeClr val="accent5">
+                            <a:shade val="50000"/>
+                          </a:schemeClr>
+                        </a:lnRef>
+                        <a:fillRef idx="1">
+                          <a:schemeClr val="accent5"/>
+                        </a:fillRef>
+                        <a:effectRef idx="0">
+                          <a:schemeClr val="accent5"/>
+                        </a:effectRef>
+                        <a:fontRef idx="minor">
+                          <a:schemeClr val="lt1"/>
+                        </a:fontRef>
+                      </wps:style>
+                      <wps:bodyPr rot="0" spcFirstLastPara="0" vertOverflow="overflow" horzOverflow="overflow" vert="horz" wrap="square" lIns="91440" tIns="45720" rIns="91440" bIns="45720" numCol="1" spcCol="0" rtlCol="0" fromWordArt="0" anchor="ctr" anchorCtr="0" forceAA="0" compatLnSpc="1">
+                        <a:prstTxWarp prst="textNoShape">
+                          <a:avLst/>
+                        </a:prstTxWarp>
+                        <a:noAutofit/>
+                      </wps:bodyPr>
+                    </wps:wsp>
+                  </a:graphicData>
+                </a:graphic>
+              </wp:anchor>
+            </w:drawing>
+          </mc:Choice>
+          <mc:Fallback>
+            <w:pict>
+              <v:roundrect w14:anchorId="3CE495D0" id="Rounded Rectangle 2" o:spid="_x0000_s1026" style="position:absolute;margin-left:214.75pt;margin-top:16.95pt;width:95.55pt;height:26.3pt;z-index:-251652096;visibility:visible;mso-wrap-style:square;mso-wrap-distance-left:9pt;mso-wrap-distance-top:0;mso-wrap-distance-right:9pt;mso-wrap-distance-bottom:0;mso-position-horizontal:absolute;mso-position-horizontal-relative:text;mso-position-vertical:absolute;mso-position-vertical-relative:text;v-text-anchor:middle" arcsize="10923f" o:gfxdata="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" fillcolor="#00b0f0" strokecolor="#0070c0" strokeweight="2.25pt">
+                <v:stroke joinstyle="miter"/>
+              </v:roundrect>
+            </w:pict>
+          </mc:Fallback>
+        </mc:AlternateContent>
+      </w:r>
+    </w:p>
+    <w:p>
+      <w:pPr>
+        <w:tabs>
+          <w:tab w:val="left" w:pos="6373"/>
+        </w:tabs>
+        <w:rPr>
+          <w:b/>
+          <w:sz w:val="24"/>
+        </w:rPr>
+      </w:pPr>
+      <w:r>
+        <w:rPr>
+          <w:sz w:val="26"/>
+        </w:rPr>
+        <w:t xml:space="preserve">                                                                           </w:t>
+      </w:r>
+      <w:r>
+        <w:rPr>
+          <w:b/>
+          <w:sz w:val="24"/>
+        </w:rPr>
+        <w:t>CHOOSE FILE</w:t>
+      </w:r>
+      <w:r>
+        <w:rPr>
+          <w:b/>
+          <w:sz w:val="24"/>
+        </w:rPr>
+        <w:tab/>
+      </w:r>
+    </w:p>
+    <w:p>
+      <w:pPr>
+        <w:tabs>
+          <w:tab w:val="left" w:pos="6373"/>
+        </w:tabs>
+        <w:rPr>
+          <w:b/>
+          <w:sz w:val="24"/>
+        </w:rPr>
+      </w:pPr>
+    </w:p>
+    <w:p>
+      <w:pPr>
+        <w:tabs>
+          <w:tab w:val="left" w:pos="6373"/>
+        </w:tabs>
+        <w:rPr>
+          <w:b/>
+          <w:sz w:val="24"/>
+        </w:rPr>
+      </w:pPr>
+    </w:p>
+    <w:p>
+      <w:pPr>
+        <w:tabs>
+          <w:tab w:val="left" w:pos="6373"/>
+        </w:tabs>
+        <w:rPr>
+          <w:b/>
+          <w:sz w:val="24"/>
+        </w:rPr>
+      </w:pPr>
+    </w:p>
+    <w:p>
+      <w:pPr>
+        <w:tabs>
+          <w:tab w:val="left" w:pos="6373"/>
+        </w:tabs>
+        <w:rPr>
+          <w:b/>
+          <w:sz w:val="24"/>
+        </w:rPr>
+      </w:pPr>
+    </w:p>
+    <w:p>
+      <w:pPr>
+        <w:tabs>
+          <w:tab w:val="left" w:pos="6373"/>
+        </w:tabs>
+        <w:rPr>
+          <w:b/>
+          <w:sz w:val="26"/>
+        </w:rPr>
+      </w:pPr>
+    </w:p>
+    <w:p/>
+    <w:p/>
+    <w:p/>
+    <w:p/>
+    <w:p/>
+    <w:p/>
+    <w:p/>
+    <w:p/>
+    <w:p/>
+    <w:p/>
+    <w:p/>
+    <w:p/>
     <w:sectPr>
       <w:pgSz w:w="12240" w:h="15840"/>
       <w:pgMar w:top="720" w:right="720" w:bottom="720" w:left="720" w:header="720" w:footer="720" w:gutter="0"/>

</xml_diff>

<commit_message>
inserted vcard data into database.
</commit_message>
<xml_diff>
--- a/Patholab/Python/Templates.docx
+++ b/Patholab/Python/Templates.docx
@@ -80,7 +80,7 @@
           </mc:Choice>
           <mc:Fallback>
             <w:pict>
-              <v:roundrect w14:anchorId="04F157A3" id="Rounded Rectangle 1" o:spid="_x0000_s1026" style="position:absolute;margin-left:143.3pt;margin-top:74.1pt;width:308.75pt;height:172.25pt;z-index:-251657216;visibility:visible;mso-wrap-style:square;mso-width-percent:0;mso-height-percent:0;mso-wrap-distance-left:9pt;mso-wrap-distance-top:0;mso-wrap-distance-right:9pt;mso-wrap-distance-bottom:0;mso-position-horizontal:absolute;mso-position-horizontal-relative:text;mso-position-vertical:absolute;mso-position-vertical-relative:text;mso-width-percent:0;mso-height-percent:0;mso-width-relative:margin;mso-height-relative:margin;v-text-anchor:middle" arcsize="11481f" o:gfxdata="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" fillcolor="white [3212]" strokecolor="#0070c0" strokeweight="1.5pt">
+              <v:roundrect w14:anchorId="6C46560B" id="Rounded Rectangle 1" o:spid="_x0000_s1026" style="position:absolute;margin-left:143.3pt;margin-top:74.1pt;width:308.75pt;height:172.25pt;z-index:-251657216;visibility:visible;mso-wrap-style:square;mso-width-percent:0;mso-height-percent:0;mso-wrap-distance-left:9pt;mso-wrap-distance-top:0;mso-wrap-distance-right:9pt;mso-wrap-distance-bottom:0;mso-position-horizontal:absolute;mso-position-horizontal-relative:text;mso-position-vertical:absolute;mso-position-vertical-relative:text;mso-width-percent:0;mso-height-percent:0;mso-width-relative:margin;mso-height-relative:margin;v-text-anchor:middle" arcsize="11481f" o:gfxdata="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" fillcolor="white [3212]" strokecolor="#0070c0" strokeweight="1.5pt">
                 <v:stroke joinstyle="miter"/>
               </v:roundrect>
             </w:pict>
@@ -92,7 +92,7 @@
           <w:noProof/>
         </w:rPr>
         <w:drawing>
-          <wp:anchor distT="0" distB="0" distL="114300" distR="114300" simplePos="0" relativeHeight="251663360" behindDoc="1" locked="0" layoutInCell="1" allowOverlap="1" wp14:anchorId="1964B2A4" wp14:editId="47260E5A">
+          <wp:anchor distT="0" distB="0" distL="114300" distR="114300" simplePos="0" relativeHeight="251663360" behindDoc="1" locked="0" layoutInCell="1" allowOverlap="1" wp14:anchorId="1739C085" wp14:editId="1D9B6C5C">
             <wp:simplePos x="0" y="0"/>
             <wp:positionH relativeFrom="margin">
               <wp:posOffset>1834515</wp:posOffset>
@@ -158,21 +158,320 @@
         </w:drawing>
       </w:r>
       <w:r>
-        <w:rPr>
+        <w:t xml:space="preserve"> </w:t>
+      </w:r>
+    </w:p>
+    <w:p/>
+    <w:p>
+      <w:pPr>
+        <w:rPr>
+          <w:b/>
+        </w:rPr>
+      </w:pPr>
+    </w:p>
+    <w:p>
+      <w:pPr>
+        <w:rPr>
+          <w:b/>
+        </w:rPr>
+      </w:pPr>
+      <w:r>
+        <w:rPr>
+          <w:b/>
           <w:noProof/>
+          <w:sz w:val="24"/>
         </w:rPr>
         <mc:AlternateContent>
           <mc:Choice Requires="wps">
             <w:drawing>
-              <wp:anchor distT="0" distB="0" distL="114300" distR="114300" simplePos="0" relativeHeight="251662336" behindDoc="0" locked="0" layoutInCell="1" allowOverlap="1" wp14:anchorId="405D49EA" wp14:editId="55E968BA">
+              <wp:anchor distT="0" distB="0" distL="114300" distR="114300" simplePos="0" relativeHeight="251670528" behindDoc="1" locked="0" layoutInCell="1" allowOverlap="1" wp14:anchorId="2A92A3A4" wp14:editId="569C8565">
                 <wp:simplePos x="0" y="0"/>
                 <wp:positionH relativeFrom="column">
-                  <wp:posOffset>2190115</wp:posOffset>
+                  <wp:posOffset>3327401</wp:posOffset>
                 </wp:positionH>
                 <wp:positionV relativeFrom="paragraph">
-                  <wp:posOffset>1779905</wp:posOffset>
+                  <wp:posOffset>118110</wp:posOffset>
                 </wp:positionV>
-                <wp:extent cx="609551" cy="298939"/>
+                <wp:extent cx="1249680" cy="345440"/>
+                <wp:effectExtent l="0" t="0" r="26670" b="16510"/>
+                <wp:wrapNone/>
+                <wp:docPr id="18" name="Text Box 18"/>
+                <wp:cNvGraphicFramePr/>
+                <a:graphic xmlns:a="http://schemas.openxmlformats.org/drawingml/2006/main">
+                  <a:graphicData uri="http://schemas.microsoft.com/office/word/2010/wordprocessingShape">
+                    <wps:wsp>
+                      <wps:cNvSpPr txBox="1"/>
+                      <wps:spPr>
+                        <a:xfrm>
+                          <a:off x="0" y="0"/>
+                          <a:ext cx="1249680" cy="345440"/>
+                        </a:xfrm>
+                        <a:prstGeom prst="rect">
+                          <a:avLst/>
+                        </a:prstGeom>
+                        <a:solidFill>
+                          <a:schemeClr val="lt1"/>
+                        </a:solidFill>
+                        <a:ln w="6350">
+                          <a:solidFill>
+                            <a:schemeClr val="bg1"/>
+                          </a:solidFill>
+                        </a:ln>
+                        <a:effectLst/>
+                      </wps:spPr>
+                      <wps:style>
+                        <a:lnRef idx="0">
+                          <a:schemeClr val="accent1"/>
+                        </a:lnRef>
+                        <a:fillRef idx="0">
+                          <a:schemeClr val="accent1"/>
+                        </a:fillRef>
+                        <a:effectRef idx="0">
+                          <a:schemeClr val="accent1"/>
+                        </a:effectRef>
+                        <a:fontRef idx="minor">
+                          <a:schemeClr val="dk1"/>
+                        </a:fontRef>
+                      </wps:style>
+                      <wps:txbx>
+                        <w:txbxContent>
+                          <w:p>
+                            <w:pPr>
+                              <w:rPr>
+                                <w:b/>
+                                <w:color w:val="002060"/>
+                                <w:sz w:val="20"/>
+                              </w:rPr>
+                            </w:pPr>
+                            <w:r>
+                              <w:rPr>
+                                <w:b/>
+                                <w:color w:val="002060"/>
+                                <w:sz w:val="20"/>
+                              </w:rPr>
+                              <w:t>PATHOLAB V-CARD</w:t>
+                            </w:r>
+                          </w:p>
+                        </w:txbxContent>
+                      </wps:txbx>
+                      <wps:bodyPr rot="0" spcFirstLastPara="0" vertOverflow="overflow" horzOverflow="overflow" vert="horz" wrap="square" lIns="91440" tIns="45720" rIns="91440" bIns="45720" numCol="1" spcCol="0" rtlCol="0" fromWordArt="0" anchor="t" anchorCtr="0" forceAA="0" compatLnSpc="1">
+                        <a:prstTxWarp prst="textNoShape">
+                          <a:avLst/>
+                        </a:prstTxWarp>
+                        <a:noAutofit/>
+                      </wps:bodyPr>
+                    </wps:wsp>
+                  </a:graphicData>
+                </a:graphic>
+                <wp14:sizeRelH relativeFrom="margin">
+                  <wp14:pctWidth>0</wp14:pctWidth>
+                </wp14:sizeRelH>
+                <wp14:sizeRelV relativeFrom="margin">
+                  <wp14:pctHeight>0</wp14:pctHeight>
+                </wp14:sizeRelV>
+              </wp:anchor>
+            </w:drawing>
+          </mc:Choice>
+          <mc:Fallback>
+            <w:pict>
+              <v:shapetype w14:anchorId="2A92A3A4" id="_x0000_t202" coordsize="21600,21600" o:spt="202" path="m,l,21600r21600,l21600,xe">
+                <v:stroke joinstyle="miter"/>
+                <v:path gradientshapeok="t" o:connecttype="rect"/>
+              </v:shapetype>
+              <v:shape id="Text Box 18" o:spid="_x0000_s1026" type="#_x0000_t202" style="position:absolute;margin-left:262pt;margin-top:9.3pt;width:98.4pt;height:27.2pt;z-index:-251645952;visibility:visible;mso-wrap-style:square;mso-width-percent:0;mso-height-percent:0;mso-wrap-distance-left:9pt;mso-wrap-distance-top:0;mso-wrap-distance-right:9pt;mso-wrap-distance-bottom:0;mso-position-horizontal:absolute;mso-position-horizontal-relative:text;mso-position-vertical:absolute;mso-position-vertical-relative:text;mso-width-percent:0;mso-height-percent:0;mso-width-relative:margin;mso-height-relative:margin;v-text-anchor:top" o:gfxdata="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" fillcolor="white [3201]" strokecolor="white [3212]" strokeweight=".5pt">
+                <v:textbox>
+                  <w:txbxContent>
+                    <w:p>
+                      <w:pPr>
+                        <w:rPr>
+                          <w:b/>
+                          <w:color w:val="002060"/>
+                          <w:sz w:val="20"/>
+                        </w:rPr>
+                      </w:pPr>
+                      <w:r>
+                        <w:rPr>
+                          <w:b/>
+                          <w:color w:val="002060"/>
+                          <w:sz w:val="20"/>
+                        </w:rPr>
+                        <w:t>PATHOLAB V-CARD</w:t>
+                      </w:r>
+                    </w:p>
+                  </w:txbxContent>
+                </v:textbox>
+              </v:shape>
+            </w:pict>
+          </mc:Fallback>
+        </mc:AlternateContent>
+      </w:r>
+      <w:r>
+        <w:rPr>
+          <w:b/>
+          <w:noProof/>
+          <w:sz w:val="24"/>
+        </w:rPr>
+        <w:drawing>
+          <wp:anchor distT="0" distB="0" distL="114300" distR="114300" simplePos="0" relativeHeight="251669504" behindDoc="0" locked="0" layoutInCell="1" allowOverlap="1" wp14:anchorId="4DB66415" wp14:editId="692A6526">
+            <wp:simplePos x="0" y="0"/>
+            <wp:positionH relativeFrom="column">
+              <wp:posOffset>3084830</wp:posOffset>
+            </wp:positionH>
+            <wp:positionV relativeFrom="paragraph">
+              <wp:posOffset>124460</wp:posOffset>
+            </wp:positionV>
+            <wp:extent cx="255905" cy="255905"/>
+            <wp:effectExtent l="0" t="0" r="0" b="0"/>
+            <wp:wrapNone/>
+            <wp:docPr id="17" name="Picture 17" descr="C:\gui\prologo.png"/>
+            <wp:cNvGraphicFramePr>
+              <a:graphicFrameLocks xmlns:a="http://schemas.openxmlformats.org/drawingml/2006/main" noChangeAspect="1"/>
+            </wp:cNvGraphicFramePr>
+            <a:graphic xmlns:a="http://schemas.openxmlformats.org/drawingml/2006/main">
+              <a:graphicData uri="http://schemas.openxmlformats.org/drawingml/2006/picture">
+                <pic:pic xmlns:pic="http://schemas.openxmlformats.org/drawingml/2006/picture">
+                  <pic:nvPicPr>
+                    <pic:cNvPr id="0" name="Picture 9" descr="C:\gui\prologo.png"/>
+                    <pic:cNvPicPr>
+                      <a:picLocks noChangeAspect="1" noChangeArrowheads="1"/>
+                    </pic:cNvPicPr>
+                  </pic:nvPicPr>
+                  <pic:blipFill>
+                    <a:blip r:embed="rId5" cstate="print">
+                      <a:extLst>
+                        <a:ext uri="{28A0092B-C50C-407E-A947-70E740481C1C}">
+                          <a14:useLocalDpi xmlns:a14="http://schemas.microsoft.com/office/drawing/2010/main" val="0"/>
+                        </a:ext>
+                      </a:extLst>
+                    </a:blip>
+                    <a:srcRect/>
+                    <a:stretch>
+                      <a:fillRect/>
+                    </a:stretch>
+                  </pic:blipFill>
+                  <pic:spPr bwMode="auto">
+                    <a:xfrm>
+                      <a:off x="0" y="0"/>
+                      <a:ext cx="255905" cy="255905"/>
+                    </a:xfrm>
+                    <a:prstGeom prst="rect">
+                      <a:avLst/>
+                    </a:prstGeom>
+                    <a:noFill/>
+                    <a:ln>
+                      <a:noFill/>
+                    </a:ln>
+                  </pic:spPr>
+                </pic:pic>
+              </a:graphicData>
+            </a:graphic>
+            <wp14:sizeRelH relativeFrom="margin">
+              <wp14:pctWidth>0</wp14:pctWidth>
+            </wp14:sizeRelH>
+            <wp14:sizeRelV relativeFrom="margin">
+              <wp14:pctHeight>0</wp14:pctHeight>
+            </wp14:sizeRelV>
+          </wp:anchor>
+        </w:drawing>
+      </w:r>
+    </w:p>
+    <w:p>
+      <w:r>
+        <w:rPr>
+          <w:noProof/>
+        </w:rPr>
+        <mc:AlternateContent>
+          <mc:Choice Requires="wps">
+            <w:drawing>
+              <wp:anchor distT="0" distB="0" distL="114300" distR="114300" simplePos="0" relativeHeight="251661312" behindDoc="0" locked="0" layoutInCell="1" allowOverlap="1" wp14:anchorId="1A7755BF" wp14:editId="6F214C49">
+                <wp:simplePos x="0" y="0"/>
+                <wp:positionH relativeFrom="column">
+                  <wp:posOffset>2056765</wp:posOffset>
+                </wp:positionH>
+                <wp:positionV relativeFrom="paragraph">
+                  <wp:posOffset>264160</wp:posOffset>
+                </wp:positionV>
+                <wp:extent cx="849630" cy="1096010"/>
+                <wp:effectExtent l="0" t="0" r="26670" b="27940"/>
+                <wp:wrapNone/>
+                <wp:docPr id="3" name="Rectangle 3"/>
+                <wp:cNvGraphicFramePr/>
+                <a:graphic xmlns:a="http://schemas.openxmlformats.org/drawingml/2006/main">
+                  <a:graphicData uri="http://schemas.microsoft.com/office/word/2010/wordprocessingShape">
+                    <wps:wsp>
+                      <wps:cNvSpPr/>
+                      <wps:spPr>
+                        <a:xfrm>
+                          <a:off x="0" y="0"/>
+                          <a:ext cx="849630" cy="1096010"/>
+                        </a:xfrm>
+                        <a:prstGeom prst="rect">
+                          <a:avLst/>
+                        </a:prstGeom>
+                        <a:solidFill>
+                          <a:schemeClr val="bg1"/>
+                        </a:solidFill>
+                      </wps:spPr>
+                      <wps:style>
+                        <a:lnRef idx="2">
+                          <a:schemeClr val="accent1">
+                            <a:shade val="50000"/>
+                          </a:schemeClr>
+                        </a:lnRef>
+                        <a:fillRef idx="1">
+                          <a:schemeClr val="accent1"/>
+                        </a:fillRef>
+                        <a:effectRef idx="0">
+                          <a:schemeClr val="accent1"/>
+                        </a:effectRef>
+                        <a:fontRef idx="minor">
+                          <a:schemeClr val="lt1"/>
+                        </a:fontRef>
+                      </wps:style>
+                      <wps:bodyPr rot="0" spcFirstLastPara="0" vertOverflow="overflow" horzOverflow="overflow" vert="horz" wrap="square" lIns="91440" tIns="45720" rIns="91440" bIns="45720" numCol="1" spcCol="0" rtlCol="0" fromWordArt="0" anchor="ctr" anchorCtr="0" forceAA="0" compatLnSpc="1">
+                        <a:prstTxWarp prst="textNoShape">
+                          <a:avLst/>
+                        </a:prstTxWarp>
+                        <a:noAutofit/>
+                      </wps:bodyPr>
+                    </wps:wsp>
+                  </a:graphicData>
+                </a:graphic>
+                <wp14:sizeRelH relativeFrom="margin">
+                  <wp14:pctWidth>0</wp14:pctWidth>
+                </wp14:sizeRelH>
+                <wp14:sizeRelV relativeFrom="margin">
+                  <wp14:pctHeight>0</wp14:pctHeight>
+                </wp14:sizeRelV>
+              </wp:anchor>
+            </w:drawing>
+          </mc:Choice>
+          <mc:Fallback>
+            <w:pict>
+              <v:rect w14:anchorId="5BE6551E" id="Rectangle 3" o:spid="_x0000_s1026" style="position:absolute;margin-left:161.95pt;margin-top:20.8pt;width:66.9pt;height:86.3pt;z-index:251661312;visibility:visible;mso-wrap-style:square;mso-width-percent:0;mso-height-percent:0;mso-wrap-distance-left:9pt;mso-wrap-distance-top:0;mso-wrap-distance-right:9pt;mso-wrap-distance-bottom:0;mso-position-horizontal:absolute;mso-position-horizontal-relative:text;mso-position-vertical:absolute;mso-position-vertical-relative:text;mso-width-percent:0;mso-height-percent:0;mso-width-relative:margin;mso-height-relative:margin;v-text-anchor:middle" o:gfxdata="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" fillcolor="white [3212]" strokecolor="#1f4d78 [1604]" strokeweight="1pt"/>
+            </w:pict>
+          </mc:Fallback>
+        </mc:AlternateContent>
+      </w:r>
+    </w:p>
+    <w:p/>
+    <w:p>
+      <w:r>
+        <w:rPr>
+          <w:noProof/>
+        </w:rPr>
+        <mc:AlternateContent>
+          <mc:Choice Requires="wps">
+            <w:drawing>
+              <wp:anchor distT="0" distB="0" distL="114300" distR="114300" simplePos="0" relativeHeight="251662336" behindDoc="0" locked="0" layoutInCell="1" allowOverlap="1" wp14:anchorId="1EE4E1FF" wp14:editId="4DBEAB62">
+                <wp:simplePos x="0" y="0"/>
+                <wp:positionH relativeFrom="column">
+                  <wp:posOffset>2185035</wp:posOffset>
+                </wp:positionH>
+                <wp:positionV relativeFrom="paragraph">
+                  <wp:posOffset>91440</wp:posOffset>
+                </wp:positionV>
+                <wp:extent cx="608965" cy="298450"/>
                 <wp:effectExtent l="0" t="0" r="19685" b="25400"/>
                 <wp:wrapNone/>
                 <wp:docPr id="4" name="Text Box 4"/>
@@ -184,7 +483,7 @@
                       <wps:spPr>
                         <a:xfrm>
                           <a:off x="0" y="0"/>
-                          <a:ext cx="609551" cy="298939"/>
+                          <a:ext cx="608965" cy="298450"/>
                         </a:xfrm>
                         <a:prstGeom prst="rect">
                           <a:avLst/>
@@ -242,11 +541,7 @@
           </mc:Choice>
           <mc:Fallback>
             <w:pict>
-              <v:shapetype w14:anchorId="405D49EA" id="_x0000_t202" coordsize="21600,21600" o:spt="202" path="m,l,21600r21600,l21600,xe">
-                <v:stroke joinstyle="miter"/>
-                <v:path gradientshapeok="t" o:connecttype="rect"/>
-              </v:shapetype>
-              <v:shape id="Text Box 4" o:spid="_x0000_s1026" type="#_x0000_t202" style="position:absolute;margin-left:172.45pt;margin-top:140.15pt;width:48pt;height:23.55pt;z-index:251662336;visibility:visible;mso-wrap-style:square;mso-width-percent:0;mso-height-percent:0;mso-wrap-distance-left:9pt;mso-wrap-distance-top:0;mso-wrap-distance-right:9pt;mso-wrap-distance-bottom:0;mso-position-horizontal:absolute;mso-position-horizontal-relative:text;mso-position-vertical:absolute;mso-position-vertical-relative:text;mso-width-percent:0;mso-height-percent:0;mso-width-relative:margin;mso-height-relative:margin;v-text-anchor:top" o:gfxdata="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" fillcolor="white [3201]" strokecolor="white [3212]" strokeweight=".5pt">
+              <v:shape w14:anchorId="1EE4E1FF" id="Text Box 4" o:spid="_x0000_s1027" type="#_x0000_t202" style="position:absolute;margin-left:172.05pt;margin-top:7.2pt;width:47.95pt;height:23.5pt;z-index:251662336;visibility:visible;mso-wrap-style:square;mso-width-percent:0;mso-height-percent:0;mso-wrap-distance-left:9pt;mso-wrap-distance-top:0;mso-wrap-distance-right:9pt;mso-wrap-distance-bottom:0;mso-position-horizontal:absolute;mso-position-horizontal-relative:text;mso-position-vertical:absolute;mso-position-vertical-relative:text;mso-width-percent:0;mso-height-percent:0;mso-width-relative:margin;mso-height-relative:margin;v-text-anchor:top" o:gfxdata="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" fillcolor="white [3201]" strokecolor="white [3212]" strokeweight=".5pt">
                 <v:textbox>
                   <w:txbxContent>
                     <w:p>
@@ -261,106 +556,11 @@
           </mc:Fallback>
         </mc:AlternateContent>
       </w:r>
-      <w:r>
-        <w:rPr>
-          <w:noProof/>
-        </w:rPr>
-        <mc:AlternateContent>
-          <mc:Choice Requires="wps">
-            <w:drawing>
-              <wp:anchor distT="0" distB="0" distL="114300" distR="114300" simplePos="0" relativeHeight="251661312" behindDoc="0" locked="0" layoutInCell="1" allowOverlap="1" wp14:anchorId="766395C9" wp14:editId="657647A3">
-                <wp:simplePos x="0" y="0"/>
-                <wp:positionH relativeFrom="column">
-                  <wp:posOffset>2056863</wp:posOffset>
-                </wp:positionH>
-                <wp:positionV relativeFrom="paragraph">
-                  <wp:posOffset>1377267</wp:posOffset>
-                </wp:positionV>
-                <wp:extent cx="849923" cy="1096108"/>
-                <wp:effectExtent l="0" t="0" r="26670" b="27940"/>
-                <wp:wrapNone/>
-                <wp:docPr id="3" name="Rectangle 3"/>
-                <wp:cNvGraphicFramePr/>
-                <a:graphic xmlns:a="http://schemas.openxmlformats.org/drawingml/2006/main">
-                  <a:graphicData uri="http://schemas.microsoft.com/office/word/2010/wordprocessingShape">
-                    <wps:wsp>
-                      <wps:cNvSpPr/>
-                      <wps:spPr>
-                        <a:xfrm>
-                          <a:off x="0" y="0"/>
-                          <a:ext cx="849923" cy="1096108"/>
-                        </a:xfrm>
-                        <a:prstGeom prst="rect">
-                          <a:avLst/>
-                        </a:prstGeom>
-                        <a:solidFill>
-                          <a:schemeClr val="bg1"/>
-                        </a:solidFill>
-                      </wps:spPr>
-                      <wps:style>
-                        <a:lnRef idx="2">
-                          <a:schemeClr val="accent1">
-                            <a:shade val="50000"/>
-                          </a:schemeClr>
-                        </a:lnRef>
-                        <a:fillRef idx="1">
-                          <a:schemeClr val="accent1"/>
-                        </a:fillRef>
-                        <a:effectRef idx="0">
-                          <a:schemeClr val="accent1"/>
-                        </a:effectRef>
-                        <a:fontRef idx="minor">
-                          <a:schemeClr val="lt1"/>
-                        </a:fontRef>
-                      </wps:style>
-                      <wps:bodyPr rot="0" spcFirstLastPara="0" vertOverflow="overflow" horzOverflow="overflow" vert="horz" wrap="square" lIns="91440" tIns="45720" rIns="91440" bIns="45720" numCol="1" spcCol="0" rtlCol="0" fromWordArt="0" anchor="ctr" anchorCtr="0" forceAA="0" compatLnSpc="1">
-                        <a:prstTxWarp prst="textNoShape">
-                          <a:avLst/>
-                        </a:prstTxWarp>
-                        <a:noAutofit/>
-                      </wps:bodyPr>
-                    </wps:wsp>
-                  </a:graphicData>
-                </a:graphic>
-                <wp14:sizeRelH relativeFrom="margin">
-                  <wp14:pctWidth>0</wp14:pctWidth>
-                </wp14:sizeRelH>
-                <wp14:sizeRelV relativeFrom="margin">
-                  <wp14:pctHeight>0</wp14:pctHeight>
-                </wp14:sizeRelV>
-              </wp:anchor>
-            </w:drawing>
-          </mc:Choice>
-          <mc:Fallback>
-            <w:pict>
-              <v:rect w14:anchorId="1C40F1AD" id="Rectangle 3" o:spid="_x0000_s1026" style="position:absolute;margin-left:161.95pt;margin-top:108.45pt;width:66.9pt;height:86.3pt;z-index:251661312;visibility:visible;mso-wrap-style:square;mso-width-percent:0;mso-height-percent:0;mso-wrap-distance-left:9pt;mso-wrap-distance-top:0;mso-wrap-distance-right:9pt;mso-wrap-distance-bottom:0;mso-position-horizontal:absolute;mso-position-horizontal-relative:text;mso-position-vertical:absolute;mso-position-vertical-relative:text;mso-width-percent:0;mso-height-percent:0;mso-width-relative:margin;mso-height-relative:margin;v-text-anchor:middle" o:gfxdata="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" fillcolor="white [3212]" strokecolor="#1f4d78 [1604]" strokeweight="1pt"/>
-            </w:pict>
-          </mc:Fallback>
-        </mc:AlternateContent>
-      </w:r>
-      <w:r>
-        <w:t xml:space="preserve"> </w:t>
-      </w:r>
-    </w:p>
-    <w:p/>
-    <w:p>
-      <w:pPr>
-        <w:rPr>
-          <w:b/>
-        </w:rPr>
-      </w:pPr>
     </w:p>
     <w:p>
-      <w:pPr>
-        <w:rPr>
-          <w:b/>
-        </w:rPr>
-      </w:pPr>
+      <w:bookmarkStart w:id="0" w:name="_GoBack"/>
+      <w:bookmarkEnd w:id="0"/>
     </w:p>
-    <w:p/>
-    <w:p/>
-    <w:p/>
-    <w:p/>
     <w:p/>
     <w:p>
       <w:pPr>
@@ -372,10 +572,71 @@
         <w:rPr>
           <w:noProof/>
         </w:rPr>
+        <w:drawing>
+          <wp:anchor distT="0" distB="0" distL="114300" distR="114300" simplePos="0" relativeHeight="251668480" behindDoc="0" locked="0" layoutInCell="1" allowOverlap="1" wp14:anchorId="7BB5D13C" wp14:editId="0928DE44">
+            <wp:simplePos x="0" y="0"/>
+            <wp:positionH relativeFrom="column">
+              <wp:posOffset>5075343</wp:posOffset>
+            </wp:positionH>
+            <wp:positionV relativeFrom="paragraph">
+              <wp:posOffset>15875</wp:posOffset>
+            </wp:positionV>
+            <wp:extent cx="472440" cy="472440"/>
+            <wp:effectExtent l="0" t="0" r="3810" b="3810"/>
+            <wp:wrapNone/>
+            <wp:docPr id="16" name="Picture 16" descr="https://cdn-icons.flaticon.com/png/512/6064/premium/6064458.png?token=exp=1647623408~hmac=7224ba4bd7cfacb317b1e3e4570bffea"/>
+            <wp:cNvGraphicFramePr>
+              <a:graphicFrameLocks xmlns:a="http://schemas.openxmlformats.org/drawingml/2006/main" noChangeAspect="1"/>
+            </wp:cNvGraphicFramePr>
+            <a:graphic xmlns:a="http://schemas.openxmlformats.org/drawingml/2006/main">
+              <a:graphicData uri="http://schemas.openxmlformats.org/drawingml/2006/picture">
+                <pic:pic xmlns:pic="http://schemas.openxmlformats.org/drawingml/2006/picture">
+                  <pic:nvPicPr>
+                    <pic:cNvPr id="0" name="Picture 5" descr="https://cdn-icons.flaticon.com/png/512/6064/premium/6064458.png?token=exp=1647623408~hmac=7224ba4bd7cfacb317b1e3e4570bffea"/>
+                    <pic:cNvPicPr>
+                      <a:picLocks noChangeAspect="1" noChangeArrowheads="1"/>
+                    </pic:cNvPicPr>
+                  </pic:nvPicPr>
+                  <pic:blipFill>
+                    <a:blip r:embed="rId6" cstate="print">
+                      <a:extLst>
+                        <a:ext uri="{28A0092B-C50C-407E-A947-70E740481C1C}">
+                          <a14:useLocalDpi xmlns:a14="http://schemas.microsoft.com/office/drawing/2010/main" val="0"/>
+                        </a:ext>
+                      </a:extLst>
+                    </a:blip>
+                    <a:srcRect/>
+                    <a:stretch>
+                      <a:fillRect/>
+                    </a:stretch>
+                  </pic:blipFill>
+                  <pic:spPr bwMode="auto">
+                    <a:xfrm>
+                      <a:off x="0" y="0"/>
+                      <a:ext cx="472440" cy="472440"/>
+                    </a:xfrm>
+                    <a:prstGeom prst="rect">
+                      <a:avLst/>
+                    </a:prstGeom>
+                    <a:noFill/>
+                    <a:ln>
+                      <a:noFill/>
+                    </a:ln>
+                  </pic:spPr>
+                </pic:pic>
+              </a:graphicData>
+            </a:graphic>
+          </wp:anchor>
+        </w:drawing>
+      </w:r>
+      <w:r>
+        <w:rPr>
+          <w:noProof/>
+        </w:rPr>
         <mc:AlternateContent>
           <mc:Choice Requires="wps">
             <w:drawing>
-              <wp:anchor distT="0" distB="0" distL="114300" distR="114300" simplePos="0" relativeHeight="251667456" behindDoc="1" locked="0" layoutInCell="1" allowOverlap="1" wp14:anchorId="6F79F90C" wp14:editId="35543174">
+              <wp:anchor distT="0" distB="0" distL="114300" distR="114300" simplePos="0" relativeHeight="251667456" behindDoc="1" locked="0" layoutInCell="1" allowOverlap="1" wp14:anchorId="7FE39244" wp14:editId="586F4A6A">
                 <wp:simplePos x="0" y="0"/>
                 <wp:positionH relativeFrom="column">
                   <wp:posOffset>4135083</wp:posOffset>
@@ -485,11 +746,7 @@
           </mc:Choice>
           <mc:Fallback>
             <w:pict>
-              <v:shapetype w14:anchorId="6F79F90C" id="_x0000_t202" coordsize="21600,21600" o:spt="202" path="m,l,21600r21600,l21600,xe">
-                <v:stroke joinstyle="miter"/>
-                <v:path gradientshapeok="t" o:connecttype="rect"/>
-              </v:shapetype>
-              <v:shape id="Text Box 15" o:spid="_x0000_s1027" type="#_x0000_t202" style="position:absolute;margin-left:325.6pt;margin-top:3.8pt;width:81pt;height:35.4pt;z-index:-251649024;visibility:visible;mso-wrap-style:square;mso-height-percent:0;mso-wrap-distance-left:9pt;mso-wrap-distance-top:0;mso-wrap-distance-right:9pt;mso-wrap-distance-bottom:0;mso-position-horizontal:absolute;mso-position-horizontal-relative:text;mso-position-vertical:absolute;mso-position-vertical-relative:text;mso-height-percent:0;mso-height-relative:margin;v-text-anchor:top" o:gfxdata="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" fillcolor="white [3201]" strokecolor="white [3212]" strokeweight=".5pt">
+              <v:shape w14:anchorId="7FE39244" id="Text Box 15" o:spid="_x0000_s1028" type="#_x0000_t202" style="position:absolute;margin-left:325.6pt;margin-top:3.8pt;width:81pt;height:35.4pt;z-index:-251649024;visibility:visible;mso-wrap-style:square;mso-height-percent:0;mso-wrap-distance-left:9pt;mso-wrap-distance-top:0;mso-wrap-distance-right:9pt;mso-wrap-distance-bottom:0;mso-position-horizontal:absolute;mso-position-horizontal-relative:text;mso-position-vertical:absolute;mso-position-vertical-relative:text;mso-height-percent:0;mso-height-relative:margin;v-text-anchor:top" o:gfxdata="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" fillcolor="white [3201]" strokecolor="white [3212]" strokeweight=".5pt">
                 <v:textbox>
                   <w:txbxContent>
                     <w:p>
@@ -539,67 +796,6 @@
           </mc:Fallback>
         </mc:AlternateContent>
       </w:r>
-      <w:r>
-        <w:rPr>
-          <w:noProof/>
-        </w:rPr>
-        <w:drawing>
-          <wp:anchor distT="0" distB="0" distL="114300" distR="114300" simplePos="0" relativeHeight="251666432" behindDoc="0" locked="0" layoutInCell="1" allowOverlap="1" wp14:anchorId="6A05F5B7" wp14:editId="01B05CE7">
-            <wp:simplePos x="0" y="0"/>
-            <wp:positionH relativeFrom="column">
-              <wp:posOffset>5036820</wp:posOffset>
-            </wp:positionH>
-            <wp:positionV relativeFrom="paragraph">
-              <wp:posOffset>25363</wp:posOffset>
-            </wp:positionV>
-            <wp:extent cx="485775" cy="485775"/>
-            <wp:effectExtent l="0" t="0" r="9525" b="9525"/>
-            <wp:wrapNone/>
-            <wp:docPr id="14" name="Picture 14" descr="https://cdn-icons.flaticon.com/png/512/3567/premium/3567563.png?token=exp=1647623337~hmac=c69d03819f6e9267562729ff65ebcc20"/>
-            <wp:cNvGraphicFramePr>
-              <a:graphicFrameLocks xmlns:a="http://schemas.openxmlformats.org/drawingml/2006/main" noChangeAspect="1"/>
-            </wp:cNvGraphicFramePr>
-            <a:graphic xmlns:a="http://schemas.openxmlformats.org/drawingml/2006/main">
-              <a:graphicData uri="http://schemas.openxmlformats.org/drawingml/2006/picture">
-                <pic:pic xmlns:pic="http://schemas.openxmlformats.org/drawingml/2006/picture">
-                  <pic:nvPicPr>
-                    <pic:cNvPr id="0" name="Picture 3" descr="https://cdn-icons.flaticon.com/png/512/3567/premium/3567563.png?token=exp=1647623337~hmac=c69d03819f6e9267562729ff65ebcc20"/>
-                    <pic:cNvPicPr>
-                      <a:picLocks noChangeAspect="1" noChangeArrowheads="1"/>
-                    </pic:cNvPicPr>
-                  </pic:nvPicPr>
-                  <pic:blipFill>
-                    <a:blip r:embed="rId5" cstate="print">
-                      <a:extLst>
-                        <a:ext uri="{28A0092B-C50C-407E-A947-70E740481C1C}">
-                          <a14:useLocalDpi xmlns:a14="http://schemas.microsoft.com/office/drawing/2010/main" val="0"/>
-                        </a:ext>
-                      </a:extLst>
-                    </a:blip>
-                    <a:srcRect/>
-                    <a:stretch>
-                      <a:fillRect/>
-                    </a:stretch>
-                  </pic:blipFill>
-                  <pic:spPr bwMode="auto">
-                    <a:xfrm>
-                      <a:off x="0" y="0"/>
-                      <a:ext cx="485775" cy="485775"/>
-                    </a:xfrm>
-                    <a:prstGeom prst="rect">
-                      <a:avLst/>
-                    </a:prstGeom>
-                    <a:noFill/>
-                    <a:ln>
-                      <a:noFill/>
-                    </a:ln>
-                  </pic:spPr>
-                </pic:pic>
-              </a:graphicData>
-            </a:graphic>
-          </wp:anchor>
-        </w:drawing>
-      </w:r>
     </w:p>
     <w:p>
       <w:pPr>
@@ -621,28 +817,12 @@
           <w:tab w:val="left" w:pos="9464"/>
         </w:tabs>
       </w:pPr>
-    </w:p>
-    <w:p>
-      <w:pPr>
-        <w:tabs>
-          <w:tab w:val="left" w:pos="9464"/>
-        </w:tabs>
-      </w:pPr>
-      <w:bookmarkStart w:id="0" w:name="_GoBack"/>
-      <w:bookmarkEnd w:id="0"/>
-    </w:p>
-    <w:p>
-      <w:pPr>
-        <w:tabs>
-          <w:tab w:val="left" w:pos="9464"/>
-        </w:tabs>
-      </w:pPr>
       <w:r>
         <w:rPr>
           <w:noProof/>
         </w:rPr>
         <w:drawing>
-          <wp:anchor distT="0" distB="0" distL="114300" distR="114300" simplePos="0" relativeHeight="251665408" behindDoc="1" locked="0" layoutInCell="1" allowOverlap="1" wp14:anchorId="24D84202" wp14:editId="176906A5">
+          <wp:anchor distT="0" distB="0" distL="114300" distR="114300" simplePos="0" relativeHeight="251665408" behindDoc="1" locked="0" layoutInCell="1" allowOverlap="1" wp14:anchorId="2B323B4E" wp14:editId="4119F86D">
             <wp:simplePos x="0" y="0"/>
             <wp:positionH relativeFrom="margin">
               <wp:posOffset>3644265</wp:posOffset>
@@ -667,7 +847,7 @@
                     </pic:cNvPicPr>
                   </pic:nvPicPr>
                   <pic:blipFill>
-                    <a:blip r:embed="rId6" cstate="print">
+                    <a:blip r:embed="rId7" cstate="print">
                       <a:extLst>
                         <a:ext uri="{28A0092B-C50C-407E-A947-70E740481C1C}">
                           <a14:useLocalDpi xmlns:a14="http://schemas.microsoft.com/office/drawing/2010/main" val="0"/>
@@ -711,7 +891,7 @@
         <mc:AlternateContent>
           <mc:Choice Requires="wps">
             <w:drawing>
-              <wp:anchor distT="0" distB="0" distL="114300" distR="114300" simplePos="0" relativeHeight="251664384" behindDoc="1" locked="0" layoutInCell="1" allowOverlap="1" wp14:anchorId="661C62F2" wp14:editId="6A0CD51F">
+              <wp:anchor distT="0" distB="0" distL="114300" distR="114300" simplePos="0" relativeHeight="251664384" behindDoc="1" locked="0" layoutInCell="1" allowOverlap="1" wp14:anchorId="1C5C4651" wp14:editId="1B02474D">
                 <wp:simplePos x="0" y="0"/>
                 <wp:positionH relativeFrom="column">
                   <wp:posOffset>2727472</wp:posOffset>
@@ -842,6 +1022,67 @@
           <w:sz w:val="24"/>
         </w:rPr>
       </w:pPr>
+      <w:r>
+        <w:rPr>
+          <w:noProof/>
+        </w:rPr>
+        <w:drawing>
+          <wp:anchor distT="0" distB="0" distL="114300" distR="114300" simplePos="0" relativeHeight="251666432" behindDoc="0" locked="0" layoutInCell="1" allowOverlap="1" wp14:anchorId="7C01C7D7" wp14:editId="6B5C810F">
+            <wp:simplePos x="0" y="0"/>
+            <wp:positionH relativeFrom="column">
+              <wp:posOffset>4305300</wp:posOffset>
+            </wp:positionH>
+            <wp:positionV relativeFrom="paragraph">
+              <wp:posOffset>6985</wp:posOffset>
+            </wp:positionV>
+            <wp:extent cx="485775" cy="485775"/>
+            <wp:effectExtent l="0" t="0" r="9525" b="9525"/>
+            <wp:wrapNone/>
+            <wp:docPr id="14" name="Picture 14" descr="https://cdn-icons.flaticon.com/png/512/3567/premium/3567563.png?token=exp=1647623337~hmac=c69d03819f6e9267562729ff65ebcc20"/>
+            <wp:cNvGraphicFramePr>
+              <a:graphicFrameLocks xmlns:a="http://schemas.openxmlformats.org/drawingml/2006/main" noChangeAspect="1"/>
+            </wp:cNvGraphicFramePr>
+            <a:graphic xmlns:a="http://schemas.openxmlformats.org/drawingml/2006/main">
+              <a:graphicData uri="http://schemas.openxmlformats.org/drawingml/2006/picture">
+                <pic:pic xmlns:pic="http://schemas.openxmlformats.org/drawingml/2006/picture">
+                  <pic:nvPicPr>
+                    <pic:cNvPr id="0" name="Picture 3" descr="https://cdn-icons.flaticon.com/png/512/3567/premium/3567563.png?token=exp=1647623337~hmac=c69d03819f6e9267562729ff65ebcc20"/>
+                    <pic:cNvPicPr>
+                      <a:picLocks noChangeAspect="1" noChangeArrowheads="1"/>
+                    </pic:cNvPicPr>
+                  </pic:nvPicPr>
+                  <pic:blipFill>
+                    <a:blip r:embed="rId8" cstate="print">
+                      <a:extLst>
+                        <a:ext uri="{28A0092B-C50C-407E-A947-70E740481C1C}">
+                          <a14:useLocalDpi xmlns:a14="http://schemas.microsoft.com/office/drawing/2010/main" val="0"/>
+                        </a:ext>
+                      </a:extLst>
+                    </a:blip>
+                    <a:srcRect/>
+                    <a:stretch>
+                      <a:fillRect/>
+                    </a:stretch>
+                  </pic:blipFill>
+                  <pic:spPr bwMode="auto">
+                    <a:xfrm>
+                      <a:off x="0" y="0"/>
+                      <a:ext cx="485775" cy="485775"/>
+                    </a:xfrm>
+                    <a:prstGeom prst="rect">
+                      <a:avLst/>
+                    </a:prstGeom>
+                    <a:noFill/>
+                    <a:ln>
+                      <a:noFill/>
+                    </a:ln>
+                  </pic:spPr>
+                </pic:pic>
+              </a:graphicData>
+            </a:graphic>
+          </wp:anchor>
+        </w:drawing>
+      </w:r>
     </w:p>
     <w:p>
       <w:pPr>

</xml_diff>

<commit_message>
added takecovidtest funciton and dailyreport functions
</commit_message>
<xml_diff>
--- a/Patholab/Python/Templates.docx
+++ b/Patholab/Python/Templates.docx
@@ -557,10 +557,7 @@
         </mc:AlternateContent>
       </w:r>
     </w:p>
-    <w:p>
-      <w:bookmarkStart w:id="0" w:name="_GoBack"/>
-      <w:bookmarkEnd w:id="0"/>
-    </w:p>
+    <w:p/>
     <w:p/>
     <w:p>
       <w:pPr>
@@ -1119,6 +1116,187 @@
     </w:p>
     <w:p/>
     <w:p/>
+    <w:p>
+      <w:bookmarkStart w:id="0" w:name="_GoBack"/>
+      <w:bookmarkEnd w:id="0"/>
+      <w:r>
+        <w:rPr>
+          <w:noProof/>
+        </w:rPr>
+        <w:drawing>
+          <wp:anchor distT="0" distB="0" distL="114300" distR="114300" simplePos="0" relativeHeight="251673600" behindDoc="1" locked="0" layoutInCell="1" allowOverlap="1" wp14:anchorId="6C882B0F" wp14:editId="3EE8BFDB">
+            <wp:simplePos x="0" y="0"/>
+            <wp:positionH relativeFrom="margin">
+              <wp:posOffset>3931920</wp:posOffset>
+            </wp:positionH>
+            <wp:positionV relativeFrom="paragraph">
+              <wp:posOffset>264060</wp:posOffset>
+            </wp:positionV>
+            <wp:extent cx="222585" cy="222585"/>
+            <wp:effectExtent l="0" t="0" r="6350" b="6350"/>
+            <wp:wrapNone/>
+            <wp:docPr id="8" name="Picture 8" descr="https://cdn-icons-png.flaticon.com/512/906/906310.png"/>
+            <wp:cNvGraphicFramePr>
+              <a:graphicFrameLocks xmlns:a="http://schemas.openxmlformats.org/drawingml/2006/main" noChangeAspect="1"/>
+            </wp:cNvGraphicFramePr>
+            <a:graphic xmlns:a="http://schemas.openxmlformats.org/drawingml/2006/main">
+              <a:graphicData uri="http://schemas.openxmlformats.org/drawingml/2006/picture">
+                <pic:pic xmlns:pic="http://schemas.openxmlformats.org/drawingml/2006/picture">
+                  <pic:nvPicPr>
+                    <pic:cNvPr id="0" name="Picture 1" descr="https://cdn-icons-png.flaticon.com/512/906/906310.png"/>
+                    <pic:cNvPicPr>
+                      <a:picLocks noChangeAspect="1" noChangeArrowheads="1"/>
+                    </pic:cNvPicPr>
+                  </pic:nvPicPr>
+                  <pic:blipFill>
+                    <a:blip r:embed="rId9" cstate="print">
+                      <a:extLst>
+                        <a:ext uri="{28A0092B-C50C-407E-A947-70E740481C1C}">
+                          <a14:useLocalDpi xmlns:a14="http://schemas.microsoft.com/office/drawing/2010/main" val="0"/>
+                        </a:ext>
+                      </a:extLst>
+                    </a:blip>
+                    <a:srcRect/>
+                    <a:stretch>
+                      <a:fillRect/>
+                    </a:stretch>
+                  </pic:blipFill>
+                  <pic:spPr bwMode="auto">
+                    <a:xfrm>
+                      <a:off x="0" y="0"/>
+                      <a:ext cx="222585" cy="222585"/>
+                    </a:xfrm>
+                    <a:prstGeom prst="rect">
+                      <a:avLst/>
+                    </a:prstGeom>
+                    <a:noFill/>
+                    <a:ln>
+                      <a:noFill/>
+                    </a:ln>
+                  </pic:spPr>
+                </pic:pic>
+              </a:graphicData>
+            </a:graphic>
+            <wp14:sizeRelH relativeFrom="margin">
+              <wp14:pctWidth>0</wp14:pctWidth>
+            </wp14:sizeRelH>
+            <wp14:sizeRelV relativeFrom="margin">
+              <wp14:pctHeight>0</wp14:pctHeight>
+            </wp14:sizeRelV>
+          </wp:anchor>
+        </w:drawing>
+      </w:r>
+      <w:r>
+        <w:rPr>
+          <w:noProof/>
+        </w:rPr>
+        <mc:AlternateContent>
+          <mc:Choice Requires="wps">
+            <w:drawing>
+              <wp:anchor distT="0" distB="0" distL="114300" distR="114300" simplePos="0" relativeHeight="251672576" behindDoc="1" locked="0" layoutInCell="1" allowOverlap="1" wp14:anchorId="02F5759C" wp14:editId="1DAD9573">
+                <wp:simplePos x="0" y="0"/>
+                <wp:positionH relativeFrom="column">
+                  <wp:posOffset>2574924</wp:posOffset>
+                </wp:positionH>
+                <wp:positionV relativeFrom="paragraph">
+                  <wp:posOffset>208915</wp:posOffset>
+                </wp:positionV>
+                <wp:extent cx="1704975" cy="334010"/>
+                <wp:effectExtent l="38100" t="57150" r="47625" b="66040"/>
+                <wp:wrapNone/>
+                <wp:docPr id="7" name="Rounded Rectangle 7"/>
+                <wp:cNvGraphicFramePr/>
+                <a:graphic xmlns:a="http://schemas.openxmlformats.org/drawingml/2006/main">
+                  <a:graphicData uri="http://schemas.microsoft.com/office/word/2010/wordprocessingShape">
+                    <wps:wsp>
+                      <wps:cNvSpPr/>
+                      <wps:spPr>
+                        <a:xfrm>
+                          <a:off x="0" y="0"/>
+                          <a:ext cx="1704975" cy="334010"/>
+                        </a:xfrm>
+                        <a:prstGeom prst="roundRect">
+                          <a:avLst/>
+                        </a:prstGeom>
+                        <a:solidFill>
+                          <a:srgbClr val="00B0F0"/>
+                        </a:solidFill>
+                        <a:ln w="28575">
+                          <a:solidFill>
+                            <a:srgbClr val="0070C0"/>
+                          </a:solidFill>
+                        </a:ln>
+                        <a:scene3d>
+                          <a:camera prst="orthographicFront"/>
+                          <a:lightRig rig="threePt" dir="t"/>
+                        </a:scene3d>
+                        <a:sp3d>
+                          <a:bevelT/>
+                        </a:sp3d>
+                      </wps:spPr>
+                      <wps:style>
+                        <a:lnRef idx="2">
+                          <a:schemeClr val="accent5">
+                            <a:shade val="50000"/>
+                          </a:schemeClr>
+                        </a:lnRef>
+                        <a:fillRef idx="1">
+                          <a:schemeClr val="accent5"/>
+                        </a:fillRef>
+                        <a:effectRef idx="0">
+                          <a:schemeClr val="accent5"/>
+                        </a:effectRef>
+                        <a:fontRef idx="minor">
+                          <a:schemeClr val="lt1"/>
+                        </a:fontRef>
+                      </wps:style>
+                      <wps:bodyPr rot="0" spcFirstLastPara="0" vertOverflow="overflow" horzOverflow="overflow" vert="horz" wrap="square" lIns="91440" tIns="45720" rIns="91440" bIns="45720" numCol="1" spcCol="0" rtlCol="0" fromWordArt="0" anchor="ctr" anchorCtr="0" forceAA="0" compatLnSpc="1">
+                        <a:prstTxWarp prst="textNoShape">
+                          <a:avLst/>
+                        </a:prstTxWarp>
+                        <a:noAutofit/>
+                      </wps:bodyPr>
+                    </wps:wsp>
+                  </a:graphicData>
+                </a:graphic>
+                <wp14:sizeRelH relativeFrom="margin">
+                  <wp14:pctWidth>0</wp14:pctWidth>
+                </wp14:sizeRelH>
+              </wp:anchor>
+            </w:drawing>
+          </mc:Choice>
+          <mc:Fallback>
+            <w:pict>
+              <v:roundrect w14:anchorId="4438E295" id="Rounded Rectangle 7" o:spid="_x0000_s1026" style="position:absolute;margin-left:202.75pt;margin-top:16.45pt;width:134.25pt;height:26.3pt;z-index:-251643904;visibility:visible;mso-wrap-style:square;mso-width-percent:0;mso-wrap-distance-left:9pt;mso-wrap-distance-top:0;mso-wrap-distance-right:9pt;mso-wrap-distance-bottom:0;mso-position-horizontal:absolute;mso-position-horizontal-relative:text;mso-position-vertical:absolute;mso-position-vertical-relative:text;mso-width-percent:0;mso-width-relative:margin;v-text-anchor:middle" arcsize="10923f" o:gfxdata="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" fillcolor="#00b0f0" strokecolor="#0070c0" strokeweight="2.25pt">
+                <v:stroke joinstyle="miter"/>
+              </v:roundrect>
+            </w:pict>
+          </mc:Fallback>
+        </mc:AlternateContent>
+      </w:r>
+    </w:p>
+    <w:p>
+      <w:pPr>
+        <w:rPr>
+          <w:b/>
+        </w:rPr>
+      </w:pPr>
+      <w:r>
+        <w:t xml:space="preserve">                                                                                      </w:t>
+      </w:r>
+      <w:r>
+        <w:rPr>
+          <w:b/>
+        </w:rPr>
+        <w:t xml:space="preserve">EXPORT </w:t>
+      </w:r>
+      <w:r>
+        <w:rPr>
+          <w:b/>
+        </w:rPr>
+        <w:t xml:space="preserve"> TO EXCEL</w:t>
+      </w:r>
+    </w:p>
     <w:p/>
     <w:p/>
     <w:p/>

</xml_diff>

<commit_message>
created sendpdf and sendbloodreport functions
</commit_message>
<xml_diff>
--- a/Patholab/Python/Templates.docx
+++ b/Patholab/Python/Templates.docx
@@ -1117,8 +1117,6 @@
     <w:p/>
     <w:p/>
     <w:p>
-      <w:bookmarkStart w:id="0" w:name="_GoBack"/>
-      <w:bookmarkEnd w:id="0"/>
       <w:r>
         <w:rPr>
           <w:noProof/>
@@ -1298,6 +1296,549 @@
       </w:r>
     </w:p>
     <w:p/>
+    <w:p/>
+    <w:p/>
+    <w:p/>
+    <w:p/>
+    <w:p/>
+    <w:p>
+      <w:r>
+        <w:rPr>
+          <w:noProof/>
+        </w:rPr>
+        <w:drawing>
+          <wp:anchor distT="0" distB="0" distL="114300" distR="114300" simplePos="0" relativeHeight="251679744" behindDoc="1" locked="0" layoutInCell="1" allowOverlap="1" wp14:anchorId="1C7F1676" wp14:editId="528D65D0">
+            <wp:simplePos x="0" y="0"/>
+            <wp:positionH relativeFrom="column">
+              <wp:posOffset>3802380</wp:posOffset>
+            </wp:positionH>
+            <wp:positionV relativeFrom="paragraph">
+              <wp:posOffset>241438</wp:posOffset>
+            </wp:positionV>
+            <wp:extent cx="270794" cy="270794"/>
+            <wp:effectExtent l="0" t="0" r="0" b="0"/>
+            <wp:wrapNone/>
+            <wp:docPr id="13" name="Picture 13" descr="https://cdn-icons-png.flaticon.com/512/3017/3017483.png"/>
+            <wp:cNvGraphicFramePr>
+              <a:graphicFrameLocks xmlns:a="http://schemas.openxmlformats.org/drawingml/2006/main" noChangeAspect="1"/>
+            </wp:cNvGraphicFramePr>
+            <a:graphic xmlns:a="http://schemas.openxmlformats.org/drawingml/2006/main">
+              <a:graphicData uri="http://schemas.openxmlformats.org/drawingml/2006/picture">
+                <pic:pic xmlns:pic="http://schemas.openxmlformats.org/drawingml/2006/picture">
+                  <pic:nvPicPr>
+                    <pic:cNvPr id="0" name="Picture 1" descr="https://cdn-icons-png.flaticon.com/512/3017/3017483.png"/>
+                    <pic:cNvPicPr>
+                      <a:picLocks noChangeAspect="1" noChangeArrowheads="1"/>
+                    </pic:cNvPicPr>
+                  </pic:nvPicPr>
+                  <pic:blipFill>
+                    <a:blip r:embed="rId10" cstate="print">
+                      <a:extLst>
+                        <a:ext uri="{28A0092B-C50C-407E-A947-70E740481C1C}">
+                          <a14:useLocalDpi xmlns:a14="http://schemas.microsoft.com/office/drawing/2010/main" val="0"/>
+                        </a:ext>
+                      </a:extLst>
+                    </a:blip>
+                    <a:srcRect/>
+                    <a:stretch>
+                      <a:fillRect/>
+                    </a:stretch>
+                  </pic:blipFill>
+                  <pic:spPr bwMode="auto">
+                    <a:xfrm>
+                      <a:off x="0" y="0"/>
+                      <a:ext cx="270794" cy="270794"/>
+                    </a:xfrm>
+                    <a:prstGeom prst="rect">
+                      <a:avLst/>
+                    </a:prstGeom>
+                    <a:noFill/>
+                    <a:ln>
+                      <a:noFill/>
+                    </a:ln>
+                  </pic:spPr>
+                </pic:pic>
+              </a:graphicData>
+            </a:graphic>
+            <wp14:sizeRelH relativeFrom="margin">
+              <wp14:pctWidth>0</wp14:pctWidth>
+            </wp14:sizeRelH>
+            <wp14:sizeRelV relativeFrom="margin">
+              <wp14:pctHeight>0</wp14:pctHeight>
+            </wp14:sizeRelV>
+          </wp:anchor>
+        </w:drawing>
+      </w:r>
+      <w:r>
+        <w:rPr>
+          <w:noProof/>
+        </w:rPr>
+        <mc:AlternateContent>
+          <mc:Choice Requires="wps">
+            <w:drawing>
+              <wp:anchor distT="0" distB="0" distL="114300" distR="114300" simplePos="0" relativeHeight="251678720" behindDoc="1" locked="0" layoutInCell="1" allowOverlap="1" wp14:anchorId="1587C3B4" wp14:editId="146B982D">
+                <wp:simplePos x="0" y="0"/>
+                <wp:positionH relativeFrom="column">
+                  <wp:posOffset>2575561</wp:posOffset>
+                </wp:positionH>
+                <wp:positionV relativeFrom="paragraph">
+                  <wp:posOffset>210185</wp:posOffset>
+                </wp:positionV>
+                <wp:extent cx="1590040" cy="334010"/>
+                <wp:effectExtent l="38100" t="57150" r="48260" b="66040"/>
+                <wp:wrapNone/>
+                <wp:docPr id="12" name="Rounded Rectangle 12"/>
+                <wp:cNvGraphicFramePr/>
+                <a:graphic xmlns:a="http://schemas.openxmlformats.org/drawingml/2006/main">
+                  <a:graphicData uri="http://schemas.microsoft.com/office/word/2010/wordprocessingShape">
+                    <wps:wsp>
+                      <wps:cNvSpPr/>
+                      <wps:spPr>
+                        <a:xfrm>
+                          <a:off x="0" y="0"/>
+                          <a:ext cx="1590040" cy="334010"/>
+                        </a:xfrm>
+                        <a:prstGeom prst="roundRect">
+                          <a:avLst/>
+                        </a:prstGeom>
+                        <a:solidFill>
+                          <a:srgbClr val="00B0F0"/>
+                        </a:solidFill>
+                        <a:ln w="28575">
+                          <a:solidFill>
+                            <a:srgbClr val="002060"/>
+                          </a:solidFill>
+                        </a:ln>
+                        <a:scene3d>
+                          <a:camera prst="orthographicFront"/>
+                          <a:lightRig rig="threePt" dir="t"/>
+                        </a:scene3d>
+                        <a:sp3d>
+                          <a:bevelT/>
+                        </a:sp3d>
+                      </wps:spPr>
+                      <wps:style>
+                        <a:lnRef idx="2">
+                          <a:schemeClr val="accent5">
+                            <a:shade val="50000"/>
+                          </a:schemeClr>
+                        </a:lnRef>
+                        <a:fillRef idx="1">
+                          <a:schemeClr val="accent5"/>
+                        </a:fillRef>
+                        <a:effectRef idx="0">
+                          <a:schemeClr val="accent5"/>
+                        </a:effectRef>
+                        <a:fontRef idx="minor">
+                          <a:schemeClr val="lt1"/>
+                        </a:fontRef>
+                      </wps:style>
+                      <wps:bodyPr rot="0" spcFirstLastPara="0" vertOverflow="overflow" horzOverflow="overflow" vert="horz" wrap="square" lIns="91440" tIns="45720" rIns="91440" bIns="45720" numCol="1" spcCol="0" rtlCol="0" fromWordArt="0" anchor="ctr" anchorCtr="0" forceAA="0" compatLnSpc="1">
+                        <a:prstTxWarp prst="textNoShape">
+                          <a:avLst/>
+                        </a:prstTxWarp>
+                        <a:noAutofit/>
+                      </wps:bodyPr>
+                    </wps:wsp>
+                  </a:graphicData>
+                </a:graphic>
+                <wp14:sizeRelH relativeFrom="margin">
+                  <wp14:pctWidth>0</wp14:pctWidth>
+                </wp14:sizeRelH>
+              </wp:anchor>
+            </w:drawing>
+          </mc:Choice>
+          <mc:Fallback>
+            <w:pict>
+              <v:roundrect w14:anchorId="23317763" id="Rounded Rectangle 12" o:spid="_x0000_s1026" style="position:absolute;margin-left:202.8pt;margin-top:16.55pt;width:125.2pt;height:26.3pt;z-index:-251637760;visibility:visible;mso-wrap-style:square;mso-width-percent:0;mso-wrap-distance-left:9pt;mso-wrap-distance-top:0;mso-wrap-distance-right:9pt;mso-wrap-distance-bottom:0;mso-position-horizontal:absolute;mso-position-horizontal-relative:text;mso-position-vertical:absolute;mso-position-vertical-relative:text;mso-width-percent:0;mso-width-relative:margin;v-text-anchor:middle" arcsize="10923f" o:gfxdata="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" fillcolor="#00b0f0" strokecolor="#002060" strokeweight="2.25pt">
+                <v:stroke joinstyle="miter"/>
+              </v:roundrect>
+            </w:pict>
+          </mc:Fallback>
+        </mc:AlternateContent>
+      </w:r>
+    </w:p>
+    <w:p>
+      <w:pPr>
+        <w:rPr>
+          <w:b/>
+        </w:rPr>
+      </w:pPr>
+      <w:r>
+        <w:t xml:space="preserve">                                                                                      </w:t>
+      </w:r>
+      <w:r>
+        <w:rPr>
+          <w:b/>
+          <w:sz w:val="24"/>
+        </w:rPr>
+        <w:t>RT-PCR REPORT</w:t>
+      </w:r>
+    </w:p>
+    <w:p/>
+    <w:p>
+      <w:r>
+        <w:rPr>
+          <w:noProof/>
+        </w:rPr>
+        <w:drawing>
+          <wp:anchor distT="0" distB="0" distL="114300" distR="114300" simplePos="0" relativeHeight="251680768" behindDoc="1" locked="0" layoutInCell="1" allowOverlap="1" wp14:anchorId="743296E1" wp14:editId="53D31D70">
+            <wp:simplePos x="0" y="0"/>
+            <wp:positionH relativeFrom="column">
+              <wp:posOffset>3850958</wp:posOffset>
+            </wp:positionH>
+            <wp:positionV relativeFrom="paragraph">
+              <wp:posOffset>272098</wp:posOffset>
+            </wp:positionV>
+            <wp:extent cx="230505" cy="230505"/>
+            <wp:effectExtent l="0" t="0" r="0" b="0"/>
+            <wp:wrapNone/>
+            <wp:docPr id="19" name="Picture 19" descr="Blood test "/>
+            <wp:cNvGraphicFramePr>
+              <a:graphicFrameLocks xmlns:a="http://schemas.openxmlformats.org/drawingml/2006/main" noChangeAspect="1"/>
+            </wp:cNvGraphicFramePr>
+            <a:graphic xmlns:a="http://schemas.openxmlformats.org/drawingml/2006/main">
+              <a:graphicData uri="http://schemas.openxmlformats.org/drawingml/2006/picture">
+                <pic:pic xmlns:pic="http://schemas.openxmlformats.org/drawingml/2006/picture">
+                  <pic:nvPicPr>
+                    <pic:cNvPr id="0" name="Picture 3" descr="Blood test "/>
+                    <pic:cNvPicPr>
+                      <a:picLocks noChangeAspect="1" noChangeArrowheads="1"/>
+                    </pic:cNvPicPr>
+                  </pic:nvPicPr>
+                  <pic:blipFill>
+                    <a:blip r:embed="rId11" cstate="print">
+                      <a:extLst>
+                        <a:ext uri="{28A0092B-C50C-407E-A947-70E740481C1C}">
+                          <a14:useLocalDpi xmlns:a14="http://schemas.microsoft.com/office/drawing/2010/main" val="0"/>
+                        </a:ext>
+                      </a:extLst>
+                    </a:blip>
+                    <a:srcRect/>
+                    <a:stretch>
+                      <a:fillRect/>
+                    </a:stretch>
+                  </pic:blipFill>
+                  <pic:spPr bwMode="auto">
+                    <a:xfrm>
+                      <a:off x="0" y="0"/>
+                      <a:ext cx="230505" cy="230505"/>
+                    </a:xfrm>
+                    <a:prstGeom prst="rect">
+                      <a:avLst/>
+                    </a:prstGeom>
+                    <a:noFill/>
+                    <a:ln>
+                      <a:noFill/>
+                    </a:ln>
+                  </pic:spPr>
+                </pic:pic>
+              </a:graphicData>
+            </a:graphic>
+            <wp14:sizeRelH relativeFrom="margin">
+              <wp14:pctWidth>0</wp14:pctWidth>
+            </wp14:sizeRelH>
+            <wp14:sizeRelV relativeFrom="margin">
+              <wp14:pctHeight>0</wp14:pctHeight>
+            </wp14:sizeRelV>
+          </wp:anchor>
+        </w:drawing>
+      </w:r>
+      <w:r>
+        <w:rPr>
+          <w:noProof/>
+        </w:rPr>
+        <mc:AlternateContent>
+          <mc:Choice Requires="wps">
+            <w:drawing>
+              <wp:anchor distT="0" distB="0" distL="114300" distR="114300" simplePos="0" relativeHeight="251675648" behindDoc="1" locked="0" layoutInCell="1" allowOverlap="1" wp14:anchorId="7B1EC516" wp14:editId="667BE908">
+                <wp:simplePos x="0" y="0"/>
+                <wp:positionH relativeFrom="column">
+                  <wp:posOffset>2604860</wp:posOffset>
+                </wp:positionH>
+                <wp:positionV relativeFrom="paragraph">
+                  <wp:posOffset>220254</wp:posOffset>
+                </wp:positionV>
+                <wp:extent cx="1590040" cy="334010"/>
+                <wp:effectExtent l="38100" t="57150" r="48260" b="66040"/>
+                <wp:wrapNone/>
+                <wp:docPr id="9" name="Rounded Rectangle 9"/>
+                <wp:cNvGraphicFramePr/>
+                <a:graphic xmlns:a="http://schemas.openxmlformats.org/drawingml/2006/main">
+                  <a:graphicData uri="http://schemas.microsoft.com/office/word/2010/wordprocessingShape">
+                    <wps:wsp>
+                      <wps:cNvSpPr/>
+                      <wps:spPr>
+                        <a:xfrm>
+                          <a:off x="0" y="0"/>
+                          <a:ext cx="1590040" cy="334010"/>
+                        </a:xfrm>
+                        <a:prstGeom prst="roundRect">
+                          <a:avLst/>
+                        </a:prstGeom>
+                        <a:solidFill>
+                          <a:srgbClr val="00B0F0"/>
+                        </a:solidFill>
+                        <a:ln w="28575">
+                          <a:solidFill>
+                            <a:srgbClr val="002060"/>
+                          </a:solidFill>
+                        </a:ln>
+                        <a:scene3d>
+                          <a:camera prst="orthographicFront"/>
+                          <a:lightRig rig="threePt" dir="t"/>
+                        </a:scene3d>
+                        <a:sp3d>
+                          <a:bevelT/>
+                        </a:sp3d>
+                      </wps:spPr>
+                      <wps:style>
+                        <a:lnRef idx="2">
+                          <a:schemeClr val="accent5">
+                            <a:shade val="50000"/>
+                          </a:schemeClr>
+                        </a:lnRef>
+                        <a:fillRef idx="1">
+                          <a:schemeClr val="accent5"/>
+                        </a:fillRef>
+                        <a:effectRef idx="0">
+                          <a:schemeClr val="accent5"/>
+                        </a:effectRef>
+                        <a:fontRef idx="minor">
+                          <a:schemeClr val="lt1"/>
+                        </a:fontRef>
+                      </wps:style>
+                      <wps:bodyPr rot="0" spcFirstLastPara="0" vertOverflow="overflow" horzOverflow="overflow" vert="horz" wrap="square" lIns="91440" tIns="45720" rIns="91440" bIns="45720" numCol="1" spcCol="0" rtlCol="0" fromWordArt="0" anchor="ctr" anchorCtr="0" forceAA="0" compatLnSpc="1">
+                        <a:prstTxWarp prst="textNoShape">
+                          <a:avLst/>
+                        </a:prstTxWarp>
+                        <a:noAutofit/>
+                      </wps:bodyPr>
+                    </wps:wsp>
+                  </a:graphicData>
+                </a:graphic>
+                <wp14:sizeRelH relativeFrom="margin">
+                  <wp14:pctWidth>0</wp14:pctWidth>
+                </wp14:sizeRelH>
+              </wp:anchor>
+            </w:drawing>
+          </mc:Choice>
+          <mc:Fallback>
+            <w:pict>
+              <v:roundrect w14:anchorId="56B09334" id="Rounded Rectangle 9" o:spid="_x0000_s1026" style="position:absolute;margin-left:205.1pt;margin-top:17.35pt;width:125.2pt;height:26.3pt;z-index:-251640832;visibility:visible;mso-wrap-style:square;mso-width-percent:0;mso-wrap-distance-left:9pt;mso-wrap-distance-top:0;mso-wrap-distance-right:9pt;mso-wrap-distance-bottom:0;mso-position-horizontal:absolute;mso-position-horizontal-relative:text;mso-position-vertical:absolute;mso-position-vertical-relative:text;mso-width-percent:0;mso-width-relative:margin;v-text-anchor:middle" arcsize="10923f" o:gfxdata="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" fillcolor="#00b0f0" strokecolor="#002060" strokeweight="2.25pt">
+                <v:stroke joinstyle="miter"/>
+              </v:roundrect>
+            </w:pict>
+          </mc:Fallback>
+        </mc:AlternateContent>
+      </w:r>
+    </w:p>
+    <w:p>
+      <w:pPr>
+        <w:rPr>
+          <w:b/>
+        </w:rPr>
+      </w:pPr>
+      <w:r>
+        <w:t xml:space="preserve">                                                                                      </w:t>
+      </w:r>
+      <w:r>
+        <w:rPr>
+          <w:b/>
+          <w:sz w:val="24"/>
+        </w:rPr>
+        <w:t>BLOOD</w:t>
+      </w:r>
+      <w:r>
+        <w:rPr>
+          <w:b/>
+          <w:sz w:val="24"/>
+        </w:rPr>
+        <w:t xml:space="preserve"> REPORT</w:t>
+      </w:r>
+    </w:p>
+    <w:p/>
+    <w:p/>
+    <w:p/>
+    <w:p>
+      <w:bookmarkStart w:id="0" w:name="_GoBack"/>
+      <w:bookmarkEnd w:id="0"/>
+      <w:r>
+        <w:rPr>
+          <w:noProof/>
+        </w:rPr>
+        <w:drawing>
+          <wp:anchor distT="0" distB="0" distL="114300" distR="114300" simplePos="0" relativeHeight="251683840" behindDoc="1" locked="0" layoutInCell="1" allowOverlap="1" wp14:anchorId="5FAB505A" wp14:editId="4A36803C">
+            <wp:simplePos x="0" y="0"/>
+            <wp:positionH relativeFrom="margin">
+              <wp:posOffset>3940175</wp:posOffset>
+            </wp:positionH>
+            <wp:positionV relativeFrom="paragraph">
+              <wp:posOffset>266700</wp:posOffset>
+            </wp:positionV>
+            <wp:extent cx="244475" cy="244475"/>
+            <wp:effectExtent l="0" t="0" r="3175" b="3175"/>
+            <wp:wrapNone/>
+            <wp:docPr id="20" name="Picture 20" descr="https://cdn-icons-png.flaticon.com/512/3029/3029337.png"/>
+            <wp:cNvGraphicFramePr>
+              <a:graphicFrameLocks xmlns:a="http://schemas.openxmlformats.org/drawingml/2006/main" noChangeAspect="1"/>
+            </wp:cNvGraphicFramePr>
+            <a:graphic xmlns:a="http://schemas.openxmlformats.org/drawingml/2006/main">
+              <a:graphicData uri="http://schemas.openxmlformats.org/drawingml/2006/picture">
+                <pic:pic xmlns:pic="http://schemas.openxmlformats.org/drawingml/2006/picture">
+                  <pic:nvPicPr>
+                    <pic:cNvPr id="0" name="Picture 1" descr="https://cdn-icons-png.flaticon.com/512/3029/3029337.png"/>
+                    <pic:cNvPicPr>
+                      <a:picLocks noChangeAspect="1" noChangeArrowheads="1"/>
+                    </pic:cNvPicPr>
+                  </pic:nvPicPr>
+                  <pic:blipFill>
+                    <a:blip r:embed="rId12" cstate="print">
+                      <a:extLst>
+                        <a:ext uri="{28A0092B-C50C-407E-A947-70E740481C1C}">
+                          <a14:useLocalDpi xmlns:a14="http://schemas.microsoft.com/office/drawing/2010/main" val="0"/>
+                        </a:ext>
+                      </a:extLst>
+                    </a:blip>
+                    <a:srcRect/>
+                    <a:stretch>
+                      <a:fillRect/>
+                    </a:stretch>
+                  </pic:blipFill>
+                  <pic:spPr bwMode="auto">
+                    <a:xfrm>
+                      <a:off x="0" y="0"/>
+                      <a:ext cx="244475" cy="244475"/>
+                    </a:xfrm>
+                    <a:prstGeom prst="rect">
+                      <a:avLst/>
+                    </a:prstGeom>
+                    <a:noFill/>
+                    <a:ln>
+                      <a:noFill/>
+                    </a:ln>
+                  </pic:spPr>
+                </pic:pic>
+              </a:graphicData>
+            </a:graphic>
+            <wp14:sizeRelH relativeFrom="margin">
+              <wp14:pctWidth>0</wp14:pctWidth>
+            </wp14:sizeRelH>
+            <wp14:sizeRelV relativeFrom="margin">
+              <wp14:pctHeight>0</wp14:pctHeight>
+            </wp14:sizeRelV>
+          </wp:anchor>
+        </w:drawing>
+      </w:r>
+      <w:r>
+        <w:rPr>
+          <w:noProof/>
+        </w:rPr>
+        <mc:AlternateContent>
+          <mc:Choice Requires="wps">
+            <w:drawing>
+              <wp:anchor distT="0" distB="0" distL="114300" distR="114300" simplePos="0" relativeHeight="251682816" behindDoc="1" locked="0" layoutInCell="1" allowOverlap="1" wp14:anchorId="48527CC5" wp14:editId="1F898017">
+                <wp:simplePos x="0" y="0"/>
+                <wp:positionH relativeFrom="column">
+                  <wp:posOffset>2606841</wp:posOffset>
+                </wp:positionH>
+                <wp:positionV relativeFrom="paragraph">
+                  <wp:posOffset>218741</wp:posOffset>
+                </wp:positionV>
+                <wp:extent cx="1668379" cy="334010"/>
+                <wp:effectExtent l="38100" t="57150" r="46355" b="66040"/>
+                <wp:wrapNone/>
+                <wp:docPr id="10" name="Rounded Rectangle 10"/>
+                <wp:cNvGraphicFramePr/>
+                <a:graphic xmlns:a="http://schemas.openxmlformats.org/drawingml/2006/main">
+                  <a:graphicData uri="http://schemas.microsoft.com/office/word/2010/wordprocessingShape">
+                    <wps:wsp>
+                      <wps:cNvSpPr/>
+                      <wps:spPr>
+                        <a:xfrm>
+                          <a:off x="0" y="0"/>
+                          <a:ext cx="1668379" cy="334010"/>
+                        </a:xfrm>
+                        <a:prstGeom prst="roundRect">
+                          <a:avLst/>
+                        </a:prstGeom>
+                        <a:solidFill>
+                          <a:srgbClr val="00B050"/>
+                        </a:solidFill>
+                        <a:ln w="28575">
+                          <a:solidFill>
+                            <a:srgbClr val="013E00"/>
+                          </a:solidFill>
+                        </a:ln>
+                        <a:scene3d>
+                          <a:camera prst="orthographicFront"/>
+                          <a:lightRig rig="threePt" dir="t"/>
+                        </a:scene3d>
+                        <a:sp3d>
+                          <a:bevelT/>
+                        </a:sp3d>
+                      </wps:spPr>
+                      <wps:style>
+                        <a:lnRef idx="2">
+                          <a:schemeClr val="accent5">
+                            <a:shade val="50000"/>
+                          </a:schemeClr>
+                        </a:lnRef>
+                        <a:fillRef idx="1">
+                          <a:schemeClr val="accent5"/>
+                        </a:fillRef>
+                        <a:effectRef idx="0">
+                          <a:schemeClr val="accent5"/>
+                        </a:effectRef>
+                        <a:fontRef idx="minor">
+                          <a:schemeClr val="lt1"/>
+                        </a:fontRef>
+                      </wps:style>
+                      <wps:bodyPr rot="0" spcFirstLastPara="0" vertOverflow="overflow" horzOverflow="overflow" vert="horz" wrap="square" lIns="91440" tIns="45720" rIns="91440" bIns="45720" numCol="1" spcCol="0" rtlCol="0" fromWordArt="0" anchor="ctr" anchorCtr="0" forceAA="0" compatLnSpc="1">
+                        <a:prstTxWarp prst="textNoShape">
+                          <a:avLst/>
+                        </a:prstTxWarp>
+                        <a:noAutofit/>
+                      </wps:bodyPr>
+                    </wps:wsp>
+                  </a:graphicData>
+                </a:graphic>
+                <wp14:sizeRelH relativeFrom="margin">
+                  <wp14:pctWidth>0</wp14:pctWidth>
+                </wp14:sizeRelH>
+              </wp:anchor>
+            </w:drawing>
+          </mc:Choice>
+          <mc:Fallback>
+            <w:pict>
+              <v:roundrect w14:anchorId="223149F4" id="Rounded Rectangle 10" o:spid="_x0000_s1026" style="position:absolute;margin-left:205.25pt;margin-top:17.2pt;width:131.35pt;height:26.3pt;z-index:-251633664;visibility:visible;mso-wrap-style:square;mso-width-percent:0;mso-wrap-distance-left:9pt;mso-wrap-distance-top:0;mso-wrap-distance-right:9pt;mso-wrap-distance-bottom:0;mso-position-horizontal:absolute;mso-position-horizontal-relative:text;mso-position-vertical:absolute;mso-position-vertical-relative:text;mso-width-percent:0;mso-width-relative:margin;v-text-anchor:middle" arcsize="10923f" o:gfxdata="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" fillcolor="#00b050" strokecolor="#013e00" strokeweight="2.25pt">
+                <v:stroke joinstyle="miter"/>
+              </v:roundrect>
+            </w:pict>
+          </mc:Fallback>
+        </mc:AlternateContent>
+      </w:r>
+    </w:p>
+    <w:p>
+      <w:pPr>
+        <w:rPr>
+          <w:b/>
+        </w:rPr>
+      </w:pPr>
+      <w:r>
+        <w:t xml:space="preserve">                                                      </w:t>
+      </w:r>
+      <w:r>
+        <w:t xml:space="preserve">                               </w:t>
+      </w:r>
+      <w:r>
+        <w:rPr>
+          <w:b/>
+          <w:sz w:val="24"/>
+        </w:rPr>
+        <w:t>GENERATE REPORT</w:t>
+      </w:r>
+    </w:p>
     <w:p/>
     <w:p/>
     <w:p/>
@@ -1710,6 +2251,7 @@
   <w:style w:type="paragraph" w:default="1" w:styleId="Normal">
     <w:name w:val="Normal"/>
     <w:qFormat/>
+    <w:rsid w:val="00003422"/>
   </w:style>
   <w:style w:type="character" w:default="1" w:styleId="DefaultParagraphFont">
     <w:name w:val="Default Paragraph Font"/>

</xml_diff>